<commit_message>
improved concat() to log(n)
</commit_message>
<xml_diff>
--- a/AVLTreeList_lb3_royfainaru.docx
+++ b/AVLTreeList_lb3_royfainaru.docx
@@ -304,7 +304,7 @@
       <w:pPr>
         <w:bidi/>
         <w:rPr>
-          <w:rFonts w:ascii="Gisha" w:eastAsia="Gisha" w:hAnsi="Gisha" w:cs="Gisha" w:hint="cs"/>
+          <w:rFonts w:ascii="Gisha" w:eastAsia="Gisha" w:hAnsi="Gisha" w:cs="Gisha"/>
           <w:sz w:val="28"/>
           <w:szCs w:val="28"/>
           <w:rtl/>
@@ -400,7 +400,7 @@
               <w:rPr>
                 <w:rFonts w:ascii="Calibri" w:eastAsia="Times New Roman" w:hAnsi="Calibri" w:cs="Calibri"/>
                 <w:color w:val="000000"/>
-                <w:lang w:val="en-IL" w:eastAsia="en-IL"/>
+                <w:lang w:eastAsia="en-IL"/>
               </w:rPr>
             </w:pPr>
           </w:p>
@@ -427,7 +427,7 @@
                 <w:b/>
                 <w:bCs/>
                 <w:color w:val="000000"/>
-                <w:lang w:val="en-IL" w:eastAsia="en-IL"/>
+                <w:lang w:eastAsia="en-IL"/>
               </w:rPr>
             </w:pPr>
             <w:r>
@@ -436,7 +436,7 @@
                 <w:b/>
                 <w:bCs/>
                 <w:color w:val="000000"/>
-                <w:lang w:val="en-IL" w:eastAsia="en-IL"/>
+                <w:lang w:eastAsia="en-IL"/>
               </w:rPr>
               <w:t>Time Complexity</w:t>
             </w:r>
@@ -469,30 +469,18 @@
                 <w:b/>
                 <w:bCs/>
                 <w:color w:val="000000"/>
-                <w:lang w:val="en-IL" w:eastAsia="en-IL"/>
+                <w:lang w:eastAsia="en-IL"/>
               </w:rPr>
             </w:pPr>
-            <w:proofErr w:type="gramStart"/>
             <w:r>
               <w:rPr>
                 <w:rFonts w:ascii="Calibri" w:eastAsia="Times New Roman" w:hAnsi="Calibri" w:cs="Calibri"/>
                 <w:b/>
                 <w:bCs/>
                 <w:color w:val="000000"/>
-                <w:lang w:val="en-IL" w:eastAsia="en-IL"/>
-              </w:rPr>
-              <w:t>empty(</w:t>
-            </w:r>
-            <w:proofErr w:type="gramEnd"/>
-            <w:r>
-              <w:rPr>
-                <w:rFonts w:ascii="Calibri" w:eastAsia="Times New Roman" w:hAnsi="Calibri" w:cs="Calibri"/>
-                <w:b/>
-                <w:bCs/>
-                <w:color w:val="000000"/>
-                <w:lang w:val="en-IL" w:eastAsia="en-IL"/>
-              </w:rPr>
-              <w:t>)</w:t>
+                <w:lang w:eastAsia="en-IL"/>
+              </w:rPr>
+              <w:t>empty()</w:t>
             </w:r>
           </w:p>
         </w:tc>
@@ -516,26 +504,16 @@
               <w:rPr>
                 <w:rFonts w:ascii="Calibri" w:eastAsia="Times New Roman" w:hAnsi="Calibri" w:cs="Calibri"/>
                 <w:color w:val="000000"/>
-                <w:lang w:val="en-IL" w:eastAsia="en-IL"/>
+                <w:lang w:eastAsia="en-IL"/>
               </w:rPr>
             </w:pPr>
-            <w:proofErr w:type="gramStart"/>
             <w:r>
               <w:rPr>
                 <w:rFonts w:ascii="Calibri" w:eastAsia="Times New Roman" w:hAnsi="Calibri" w:cs="Calibri"/>
                 <w:color w:val="000000"/>
-                <w:lang w:val="en-IL" w:eastAsia="en-IL"/>
-              </w:rPr>
-              <w:t>O(</w:t>
-            </w:r>
-            <w:proofErr w:type="gramEnd"/>
-            <w:r>
-              <w:rPr>
-                <w:rFonts w:ascii="Calibri" w:eastAsia="Times New Roman" w:hAnsi="Calibri" w:cs="Calibri"/>
-                <w:color w:val="000000"/>
-                <w:lang w:val="en-IL" w:eastAsia="en-IL"/>
-              </w:rPr>
-              <w:t>1)</w:t>
+                <w:lang w:eastAsia="en-IL"/>
+              </w:rPr>
+              <w:t>O(1)</w:t>
             </w:r>
           </w:p>
         </w:tc>
@@ -566,7 +544,7 @@
                 <w:b/>
                 <w:bCs/>
                 <w:color w:val="000000"/>
-                <w:lang w:val="en-IL" w:eastAsia="en-IL"/>
+                <w:lang w:eastAsia="en-IL"/>
               </w:rPr>
             </w:pPr>
             <w:r>
@@ -575,31 +553,9 @@
                 <w:b/>
                 <w:bCs/>
                 <w:color w:val="000000"/>
-                <w:lang w:val="en-IL" w:eastAsia="en-IL"/>
-              </w:rPr>
-              <w:t>retrieve(</w:t>
-            </w:r>
-            <w:proofErr w:type="spellStart"/>
-            <w:r>
-              <w:rPr>
-                <w:rFonts w:ascii="Calibri" w:eastAsia="Times New Roman" w:hAnsi="Calibri" w:cs="Calibri"/>
-                <w:b/>
-                <w:bCs/>
-                <w:color w:val="000000"/>
-                <w:lang w:val="en-IL" w:eastAsia="en-IL"/>
-              </w:rPr>
-              <w:t>i</w:t>
-            </w:r>
-            <w:proofErr w:type="spellEnd"/>
-            <w:r>
-              <w:rPr>
-                <w:rFonts w:ascii="Calibri" w:eastAsia="Times New Roman" w:hAnsi="Calibri" w:cs="Calibri"/>
-                <w:b/>
-                <w:bCs/>
-                <w:color w:val="000000"/>
-                <w:lang w:val="en-IL" w:eastAsia="en-IL"/>
-              </w:rPr>
-              <w:t>)</w:t>
+                <w:lang w:eastAsia="en-IL"/>
+              </w:rPr>
+              <w:t>retrieve(i)</w:t>
             </w:r>
           </w:p>
         </w:tc>
@@ -623,14 +579,14 @@
               <w:rPr>
                 <w:rFonts w:ascii="Calibri" w:eastAsia="Times New Roman" w:hAnsi="Calibri" w:cs="Calibri"/>
                 <w:color w:val="000000"/>
-                <w:lang w:val="en-IL" w:eastAsia="en-IL"/>
+                <w:lang w:eastAsia="en-IL"/>
               </w:rPr>
             </w:pPr>
             <w:r>
               <w:rPr>
                 <w:rFonts w:ascii="Calibri" w:eastAsia="Times New Roman" w:hAnsi="Calibri" w:cs="Calibri"/>
                 <w:color w:val="000000"/>
-                <w:lang w:val="en-IL" w:eastAsia="en-IL"/>
+                <w:lang w:eastAsia="en-IL"/>
               </w:rPr>
               <w:t>O(log</w:t>
             </w:r>
@@ -646,7 +602,7 @@
               <w:rPr>
                 <w:rFonts w:ascii="Calibri" w:eastAsia="Times New Roman" w:hAnsi="Calibri" w:cs="Calibri"/>
                 <w:color w:val="000000"/>
-                <w:lang w:val="en-IL" w:eastAsia="en-IL"/>
+                <w:lang w:eastAsia="en-IL"/>
               </w:rPr>
               <w:t>n</w:t>
             </w:r>
@@ -662,7 +618,7 @@
               <w:rPr>
                 <w:rFonts w:ascii="Calibri" w:eastAsia="Times New Roman" w:hAnsi="Calibri" w:cs="Calibri"/>
                 <w:color w:val="000000"/>
-                <w:lang w:val="en-IL" w:eastAsia="en-IL"/>
+                <w:lang w:eastAsia="en-IL"/>
               </w:rPr>
               <w:t>)</w:t>
             </w:r>
@@ -695,30 +651,18 @@
                 <w:b/>
                 <w:bCs/>
                 <w:color w:val="000000"/>
-                <w:lang w:val="en-IL" w:eastAsia="en-IL"/>
+                <w:lang w:eastAsia="en-IL"/>
               </w:rPr>
             </w:pPr>
-            <w:proofErr w:type="gramStart"/>
             <w:r>
               <w:rPr>
                 <w:rFonts w:ascii="Calibri" w:eastAsia="Times New Roman" w:hAnsi="Calibri" w:cs="Calibri"/>
                 <w:b/>
                 <w:bCs/>
                 <w:color w:val="000000"/>
-                <w:lang w:val="en-IL" w:eastAsia="en-IL"/>
-              </w:rPr>
-              <w:t>insert(</w:t>
-            </w:r>
-            <w:proofErr w:type="gramEnd"/>
-            <w:r>
-              <w:rPr>
-                <w:rFonts w:ascii="Calibri" w:eastAsia="Times New Roman" w:hAnsi="Calibri" w:cs="Calibri"/>
-                <w:b/>
-                <w:bCs/>
-                <w:color w:val="000000"/>
-                <w:lang w:val="en-IL" w:eastAsia="en-IL"/>
-              </w:rPr>
-              <w:t>I, s)</w:t>
+                <w:lang w:eastAsia="en-IL"/>
+              </w:rPr>
+              <w:t>insert(I, s)</w:t>
             </w:r>
           </w:p>
         </w:tc>
@@ -742,14 +686,14 @@
               <w:rPr>
                 <w:rFonts w:ascii="Calibri" w:eastAsia="Times New Roman" w:hAnsi="Calibri" w:cs="Calibri"/>
                 <w:color w:val="000000"/>
-                <w:lang w:val="en-IL" w:eastAsia="en-IL"/>
+                <w:lang w:eastAsia="en-IL"/>
               </w:rPr>
             </w:pPr>
             <w:r>
               <w:rPr>
                 <w:rFonts w:ascii="Calibri" w:eastAsia="Times New Roman" w:hAnsi="Calibri" w:cs="Calibri"/>
                 <w:color w:val="000000"/>
-                <w:lang w:val="en-IL" w:eastAsia="en-IL"/>
+                <w:lang w:eastAsia="en-IL"/>
               </w:rPr>
               <w:t>O(log</w:t>
             </w:r>
@@ -765,7 +709,7 @@
               <w:rPr>
                 <w:rFonts w:ascii="Calibri" w:eastAsia="Times New Roman" w:hAnsi="Calibri" w:cs="Calibri"/>
                 <w:color w:val="000000"/>
-                <w:lang w:val="en-IL" w:eastAsia="en-IL"/>
+                <w:lang w:eastAsia="en-IL"/>
               </w:rPr>
               <w:t>n</w:t>
             </w:r>
@@ -781,7 +725,7 @@
               <w:rPr>
                 <w:rFonts w:ascii="Calibri" w:eastAsia="Times New Roman" w:hAnsi="Calibri" w:cs="Calibri"/>
                 <w:color w:val="000000"/>
-                <w:lang w:val="en-IL" w:eastAsia="en-IL"/>
+                <w:lang w:eastAsia="en-IL"/>
               </w:rPr>
               <w:t>)</w:t>
             </w:r>
@@ -814,7 +758,7 @@
                 <w:b/>
                 <w:bCs/>
                 <w:color w:val="000000"/>
-                <w:lang w:val="en-IL" w:eastAsia="en-IL"/>
+                <w:lang w:eastAsia="en-IL"/>
               </w:rPr>
             </w:pPr>
             <w:r>
@@ -823,31 +767,9 @@
                 <w:b/>
                 <w:bCs/>
                 <w:color w:val="000000"/>
-                <w:lang w:val="en-IL" w:eastAsia="en-IL"/>
-              </w:rPr>
-              <w:t>delete(</w:t>
-            </w:r>
-            <w:proofErr w:type="spellStart"/>
-            <w:r>
-              <w:rPr>
-                <w:rFonts w:ascii="Calibri" w:eastAsia="Times New Roman" w:hAnsi="Calibri" w:cs="Calibri"/>
-                <w:b/>
-                <w:bCs/>
-                <w:color w:val="000000"/>
-                <w:lang w:val="en-IL" w:eastAsia="en-IL"/>
-              </w:rPr>
-              <w:t>i</w:t>
-            </w:r>
-            <w:proofErr w:type="spellEnd"/>
-            <w:r>
-              <w:rPr>
-                <w:rFonts w:ascii="Calibri" w:eastAsia="Times New Roman" w:hAnsi="Calibri" w:cs="Calibri"/>
-                <w:b/>
-                <w:bCs/>
-                <w:color w:val="000000"/>
-                <w:lang w:val="en-IL" w:eastAsia="en-IL"/>
-              </w:rPr>
-              <w:t>)</w:t>
+                <w:lang w:eastAsia="en-IL"/>
+              </w:rPr>
+              <w:t>delete(i)</w:t>
             </w:r>
           </w:p>
         </w:tc>
@@ -871,14 +793,14 @@
               <w:rPr>
                 <w:rFonts w:ascii="Calibri" w:eastAsia="Times New Roman" w:hAnsi="Calibri" w:cs="Calibri"/>
                 <w:color w:val="000000"/>
-                <w:lang w:val="en-IL" w:eastAsia="en-IL"/>
+                <w:lang w:eastAsia="en-IL"/>
               </w:rPr>
             </w:pPr>
             <w:r>
               <w:rPr>
                 <w:rFonts w:ascii="Calibri" w:eastAsia="Times New Roman" w:hAnsi="Calibri" w:cs="Calibri"/>
                 <w:color w:val="000000"/>
-                <w:lang w:val="en-IL" w:eastAsia="en-IL"/>
+                <w:lang w:eastAsia="en-IL"/>
               </w:rPr>
               <w:t>O(log</w:t>
             </w:r>
@@ -894,7 +816,7 @@
               <w:rPr>
                 <w:rFonts w:ascii="Calibri" w:eastAsia="Times New Roman" w:hAnsi="Calibri" w:cs="Calibri"/>
                 <w:color w:val="000000"/>
-                <w:lang w:val="en-IL" w:eastAsia="en-IL"/>
+                <w:lang w:eastAsia="en-IL"/>
               </w:rPr>
               <w:t>n</w:t>
             </w:r>
@@ -910,7 +832,7 @@
               <w:rPr>
                 <w:rFonts w:ascii="Calibri" w:eastAsia="Times New Roman" w:hAnsi="Calibri" w:cs="Calibri"/>
                 <w:color w:val="000000"/>
-                <w:lang w:val="en-IL" w:eastAsia="en-IL"/>
+                <w:lang w:eastAsia="en-IL"/>
               </w:rPr>
               <w:t>)</w:t>
             </w:r>
@@ -943,30 +865,18 @@
                 <w:b/>
                 <w:bCs/>
                 <w:color w:val="000000"/>
-                <w:lang w:val="en-IL" w:eastAsia="en-IL"/>
+                <w:lang w:eastAsia="en-IL"/>
               </w:rPr>
             </w:pPr>
-            <w:proofErr w:type="gramStart"/>
             <w:r>
               <w:rPr>
                 <w:rFonts w:ascii="Calibri" w:eastAsia="Times New Roman" w:hAnsi="Calibri" w:cs="Calibri"/>
                 <w:b/>
                 <w:bCs/>
                 <w:color w:val="000000"/>
-                <w:lang w:val="en-IL" w:eastAsia="en-IL"/>
-              </w:rPr>
-              <w:t>first(</w:t>
-            </w:r>
-            <w:proofErr w:type="gramEnd"/>
-            <w:r>
-              <w:rPr>
-                <w:rFonts w:ascii="Calibri" w:eastAsia="Times New Roman" w:hAnsi="Calibri" w:cs="Calibri"/>
-                <w:b/>
-                <w:bCs/>
-                <w:color w:val="000000"/>
-                <w:lang w:val="en-IL" w:eastAsia="en-IL"/>
-              </w:rPr>
-              <w:t>)</w:t>
+                <w:lang w:eastAsia="en-IL"/>
+              </w:rPr>
+              <w:t>first()</w:t>
             </w:r>
           </w:p>
         </w:tc>
@@ -990,14 +900,14 @@
               <w:rPr>
                 <w:rFonts w:ascii="Calibri" w:eastAsia="Times New Roman" w:hAnsi="Calibri" w:cs="Calibri"/>
                 <w:color w:val="000000"/>
-                <w:lang w:val="en-IL" w:eastAsia="en-IL"/>
+                <w:lang w:eastAsia="en-IL"/>
               </w:rPr>
             </w:pPr>
             <w:r>
               <w:rPr>
                 <w:rFonts w:ascii="Calibri" w:eastAsia="Times New Roman" w:hAnsi="Calibri" w:cs="Calibri"/>
                 <w:color w:val="000000"/>
-                <w:lang w:val="en-IL" w:eastAsia="en-IL"/>
+                <w:lang w:eastAsia="en-IL"/>
               </w:rPr>
               <w:t>O(log</w:t>
             </w:r>
@@ -1013,7 +923,7 @@
               <w:rPr>
                 <w:rFonts w:ascii="Calibri" w:eastAsia="Times New Roman" w:hAnsi="Calibri" w:cs="Calibri"/>
                 <w:color w:val="000000"/>
-                <w:lang w:val="en-IL" w:eastAsia="en-IL"/>
+                <w:lang w:eastAsia="en-IL"/>
               </w:rPr>
               <w:t>n</w:t>
             </w:r>
@@ -1029,7 +939,7 @@
               <w:rPr>
                 <w:rFonts w:ascii="Calibri" w:eastAsia="Times New Roman" w:hAnsi="Calibri" w:cs="Calibri"/>
                 <w:color w:val="000000"/>
-                <w:lang w:val="en-IL" w:eastAsia="en-IL"/>
+                <w:lang w:eastAsia="en-IL"/>
               </w:rPr>
               <w:t>)</w:t>
             </w:r>
@@ -1062,30 +972,18 @@
                 <w:b/>
                 <w:bCs/>
                 <w:color w:val="000000"/>
-                <w:lang w:val="en-IL" w:eastAsia="en-IL"/>
+                <w:lang w:eastAsia="en-IL"/>
               </w:rPr>
             </w:pPr>
-            <w:proofErr w:type="gramStart"/>
             <w:r>
               <w:rPr>
                 <w:rFonts w:ascii="Calibri" w:eastAsia="Times New Roman" w:hAnsi="Calibri" w:cs="Calibri"/>
                 <w:b/>
                 <w:bCs/>
                 <w:color w:val="000000"/>
-                <w:lang w:val="en-IL" w:eastAsia="en-IL"/>
-              </w:rPr>
-              <w:t>last(</w:t>
-            </w:r>
-            <w:proofErr w:type="gramEnd"/>
-            <w:r>
-              <w:rPr>
-                <w:rFonts w:ascii="Calibri" w:eastAsia="Times New Roman" w:hAnsi="Calibri" w:cs="Calibri"/>
-                <w:b/>
-                <w:bCs/>
-                <w:color w:val="000000"/>
-                <w:lang w:val="en-IL" w:eastAsia="en-IL"/>
-              </w:rPr>
-              <w:t>)</w:t>
+                <w:lang w:eastAsia="en-IL"/>
+              </w:rPr>
+              <w:t>last()</w:t>
             </w:r>
           </w:p>
         </w:tc>
@@ -1109,14 +1007,14 @@
               <w:rPr>
                 <w:rFonts w:ascii="Calibri" w:eastAsia="Times New Roman" w:hAnsi="Calibri" w:cs="Calibri"/>
                 <w:color w:val="000000"/>
-                <w:lang w:val="en-IL" w:eastAsia="en-IL"/>
+                <w:lang w:eastAsia="en-IL"/>
               </w:rPr>
             </w:pPr>
             <w:r>
               <w:rPr>
                 <w:rFonts w:ascii="Calibri" w:eastAsia="Times New Roman" w:hAnsi="Calibri" w:cs="Calibri"/>
                 <w:color w:val="000000"/>
-                <w:lang w:val="en-IL" w:eastAsia="en-IL"/>
+                <w:lang w:eastAsia="en-IL"/>
               </w:rPr>
               <w:t>O(log</w:t>
             </w:r>
@@ -1132,7 +1030,7 @@
               <w:rPr>
                 <w:rFonts w:ascii="Calibri" w:eastAsia="Times New Roman" w:hAnsi="Calibri" w:cs="Calibri"/>
                 <w:color w:val="000000"/>
-                <w:lang w:val="en-IL" w:eastAsia="en-IL"/>
+                <w:lang w:eastAsia="en-IL"/>
               </w:rPr>
               <w:t>n</w:t>
             </w:r>
@@ -1148,7 +1046,7 @@
               <w:rPr>
                 <w:rFonts w:ascii="Calibri" w:eastAsia="Times New Roman" w:hAnsi="Calibri" w:cs="Calibri"/>
                 <w:color w:val="000000"/>
-                <w:lang w:val="en-IL" w:eastAsia="en-IL"/>
+                <w:lang w:eastAsia="en-IL"/>
               </w:rPr>
               <w:t>)</w:t>
             </w:r>
@@ -1181,42 +1079,18 @@
                 <w:b/>
                 <w:bCs/>
                 <w:color w:val="000000"/>
-                <w:lang w:val="en-IL" w:eastAsia="en-IL"/>
+                <w:lang w:eastAsia="en-IL"/>
               </w:rPr>
             </w:pPr>
-            <w:proofErr w:type="spellStart"/>
-            <w:proofErr w:type="gramStart"/>
             <w:r>
               <w:rPr>
                 <w:rFonts w:ascii="Calibri" w:eastAsia="Times New Roman" w:hAnsi="Calibri" w:cs="Calibri"/>
                 <w:b/>
                 <w:bCs/>
                 <w:color w:val="000000"/>
-                <w:lang w:val="en-IL" w:eastAsia="en-IL"/>
-              </w:rPr>
-              <w:t>listToArray</w:t>
-            </w:r>
-            <w:proofErr w:type="spellEnd"/>
-            <w:r>
-              <w:rPr>
-                <w:rFonts w:ascii="Calibri" w:eastAsia="Times New Roman" w:hAnsi="Calibri" w:cs="Calibri"/>
-                <w:b/>
-                <w:bCs/>
-                <w:color w:val="000000"/>
-                <w:lang w:val="en-IL" w:eastAsia="en-IL"/>
-              </w:rPr>
-              <w:t>(</w:t>
-            </w:r>
-            <w:proofErr w:type="gramEnd"/>
-            <w:r>
-              <w:rPr>
-                <w:rFonts w:ascii="Calibri" w:eastAsia="Times New Roman" w:hAnsi="Calibri" w:cs="Calibri"/>
-                <w:b/>
-                <w:bCs/>
-                <w:color w:val="000000"/>
-                <w:lang w:val="en-IL" w:eastAsia="en-IL"/>
-              </w:rPr>
-              <w:t>)</w:t>
+                <w:lang w:eastAsia="en-IL"/>
+              </w:rPr>
+              <w:t>listToArray()</w:t>
             </w:r>
           </w:p>
         </w:tc>
@@ -1240,14 +1114,14 @@
               <w:rPr>
                 <w:rFonts w:ascii="Calibri" w:eastAsia="Times New Roman" w:hAnsi="Calibri" w:cs="Calibri"/>
                 <w:color w:val="000000"/>
-                <w:lang w:val="en-IL" w:eastAsia="en-IL"/>
+                <w:lang w:eastAsia="en-IL"/>
               </w:rPr>
             </w:pPr>
             <w:r>
               <w:rPr>
                 <w:rFonts w:ascii="Calibri" w:eastAsia="Times New Roman" w:hAnsi="Calibri" w:cs="Calibri"/>
                 <w:color w:val="000000"/>
-                <w:lang w:val="en-IL" w:eastAsia="en-IL"/>
+                <w:lang w:eastAsia="en-IL"/>
               </w:rPr>
               <w:t>O(n)</w:t>
             </w:r>
@@ -1280,30 +1154,18 @@
                 <w:b/>
                 <w:bCs/>
                 <w:color w:val="000000"/>
-                <w:lang w:val="en-IL" w:eastAsia="en-IL"/>
+                <w:lang w:eastAsia="en-IL"/>
               </w:rPr>
             </w:pPr>
-            <w:proofErr w:type="gramStart"/>
             <w:r>
               <w:rPr>
                 <w:rFonts w:ascii="Calibri" w:eastAsia="Times New Roman" w:hAnsi="Calibri" w:cs="Calibri"/>
                 <w:b/>
                 <w:bCs/>
                 <w:color w:val="000000"/>
-                <w:lang w:val="en-IL" w:eastAsia="en-IL"/>
-              </w:rPr>
-              <w:t>length(</w:t>
-            </w:r>
-            <w:proofErr w:type="gramEnd"/>
-            <w:r>
-              <w:rPr>
-                <w:rFonts w:ascii="Calibri" w:eastAsia="Times New Roman" w:hAnsi="Calibri" w:cs="Calibri"/>
-                <w:b/>
-                <w:bCs/>
-                <w:color w:val="000000"/>
-                <w:lang w:val="en-IL" w:eastAsia="en-IL"/>
-              </w:rPr>
-              <w:t>)</w:t>
+                <w:lang w:eastAsia="en-IL"/>
+              </w:rPr>
+              <w:t>length()</w:t>
             </w:r>
           </w:p>
         </w:tc>
@@ -1327,26 +1189,16 @@
               <w:rPr>
                 <w:rFonts w:ascii="Calibri" w:eastAsia="Times New Roman" w:hAnsi="Calibri" w:cs="Calibri"/>
                 <w:color w:val="000000"/>
-                <w:lang w:val="en-IL" w:eastAsia="en-IL"/>
+                <w:lang w:eastAsia="en-IL"/>
               </w:rPr>
             </w:pPr>
-            <w:proofErr w:type="gramStart"/>
             <w:r>
               <w:rPr>
                 <w:rFonts w:ascii="Calibri" w:eastAsia="Times New Roman" w:hAnsi="Calibri" w:cs="Calibri"/>
                 <w:color w:val="000000"/>
-                <w:lang w:val="en-IL" w:eastAsia="en-IL"/>
-              </w:rPr>
-              <w:t>O(</w:t>
-            </w:r>
-            <w:proofErr w:type="gramEnd"/>
-            <w:r>
-              <w:rPr>
-                <w:rFonts w:ascii="Calibri" w:eastAsia="Times New Roman" w:hAnsi="Calibri" w:cs="Calibri"/>
-                <w:color w:val="000000"/>
-                <w:lang w:val="en-IL" w:eastAsia="en-IL"/>
-              </w:rPr>
-              <w:t>1)</w:t>
+                <w:lang w:eastAsia="en-IL"/>
+              </w:rPr>
+              <w:t>O(1)</w:t>
             </w:r>
           </w:p>
         </w:tc>
@@ -1377,30 +1229,18 @@
                 <w:b/>
                 <w:bCs/>
                 <w:color w:val="000000"/>
-                <w:lang w:val="en-IL" w:eastAsia="en-IL"/>
+                <w:lang w:eastAsia="en-IL"/>
               </w:rPr>
             </w:pPr>
-            <w:proofErr w:type="gramStart"/>
             <w:r>
               <w:rPr>
                 <w:rFonts w:ascii="Calibri" w:eastAsia="Times New Roman" w:hAnsi="Calibri" w:cs="Calibri"/>
                 <w:b/>
                 <w:bCs/>
                 <w:color w:val="000000"/>
-                <w:lang w:val="en-IL" w:eastAsia="en-IL"/>
-              </w:rPr>
-              <w:t>permutation(</w:t>
-            </w:r>
-            <w:proofErr w:type="gramEnd"/>
-            <w:r>
-              <w:rPr>
-                <w:rFonts w:ascii="Calibri" w:eastAsia="Times New Roman" w:hAnsi="Calibri" w:cs="Calibri"/>
-                <w:b/>
-                <w:bCs/>
-                <w:color w:val="000000"/>
-                <w:lang w:val="en-IL" w:eastAsia="en-IL"/>
-              </w:rPr>
-              <w:t>)</w:t>
+                <w:lang w:eastAsia="en-IL"/>
+              </w:rPr>
+              <w:t>permutation()</w:t>
             </w:r>
           </w:p>
         </w:tc>
@@ -1424,14 +1264,14 @@
               <w:rPr>
                 <w:rFonts w:ascii="Calibri" w:eastAsia="Times New Roman" w:hAnsi="Calibri" w:cs="Calibri"/>
                 <w:color w:val="000000"/>
-                <w:lang w:val="en-IL" w:eastAsia="en-IL"/>
+                <w:lang w:eastAsia="en-IL"/>
               </w:rPr>
             </w:pPr>
             <w:r>
               <w:rPr>
                 <w:rFonts w:ascii="Calibri" w:eastAsia="Times New Roman" w:hAnsi="Calibri" w:cs="Calibri"/>
                 <w:color w:val="000000"/>
-                <w:lang w:val="en-IL" w:eastAsia="en-IL"/>
+                <w:lang w:eastAsia="en-IL"/>
               </w:rPr>
               <w:t>O(n</w:t>
             </w:r>
@@ -1447,7 +1287,7 @@
               <w:rPr>
                 <w:rFonts w:ascii="Calibri" w:eastAsia="Times New Roman" w:hAnsi="Calibri" w:cs="Calibri"/>
                 <w:color w:val="000000"/>
-                <w:lang w:val="en-IL" w:eastAsia="en-IL"/>
+                <w:lang w:eastAsia="en-IL"/>
               </w:rPr>
               <w:t>log</w:t>
             </w:r>
@@ -1463,7 +1303,7 @@
               <w:rPr>
                 <w:rFonts w:ascii="Calibri" w:eastAsia="Times New Roman" w:hAnsi="Calibri" w:cs="Calibri"/>
                 <w:color w:val="000000"/>
-                <w:lang w:val="en-IL" w:eastAsia="en-IL"/>
+                <w:lang w:eastAsia="en-IL"/>
               </w:rPr>
               <w:t>n</w:t>
             </w:r>
@@ -1479,7 +1319,7 @@
               <w:rPr>
                 <w:rFonts w:ascii="Calibri" w:eastAsia="Times New Roman" w:hAnsi="Calibri" w:cs="Calibri"/>
                 <w:color w:val="000000"/>
-                <w:lang w:val="en-IL" w:eastAsia="en-IL"/>
+                <w:lang w:eastAsia="en-IL"/>
               </w:rPr>
               <w:t>)</w:t>
             </w:r>
@@ -1512,30 +1352,18 @@
                 <w:b/>
                 <w:bCs/>
                 <w:color w:val="000000"/>
-                <w:lang w:val="en-IL" w:eastAsia="en-IL"/>
+                <w:lang w:eastAsia="en-IL"/>
               </w:rPr>
             </w:pPr>
-            <w:proofErr w:type="gramStart"/>
             <w:r>
               <w:rPr>
                 <w:rFonts w:ascii="Calibri" w:eastAsia="Times New Roman" w:hAnsi="Calibri" w:cs="Calibri"/>
                 <w:b/>
                 <w:bCs/>
                 <w:color w:val="000000"/>
-                <w:lang w:val="en-IL" w:eastAsia="en-IL"/>
-              </w:rPr>
-              <w:t>sort(</w:t>
-            </w:r>
-            <w:proofErr w:type="gramEnd"/>
-            <w:r>
-              <w:rPr>
-                <w:rFonts w:ascii="Calibri" w:eastAsia="Times New Roman" w:hAnsi="Calibri" w:cs="Calibri"/>
-                <w:b/>
-                <w:bCs/>
-                <w:color w:val="000000"/>
-                <w:lang w:val="en-IL" w:eastAsia="en-IL"/>
-              </w:rPr>
-              <w:t>)</w:t>
+                <w:lang w:eastAsia="en-IL"/>
+              </w:rPr>
+              <w:t>sort()</w:t>
             </w:r>
           </w:p>
         </w:tc>
@@ -1559,14 +1387,14 @@
               <w:rPr>
                 <w:rFonts w:ascii="Calibri" w:eastAsia="Times New Roman" w:hAnsi="Calibri" w:cs="Calibri"/>
                 <w:color w:val="000000"/>
-                <w:lang w:val="en-IL" w:eastAsia="en-IL"/>
+                <w:lang w:eastAsia="en-IL"/>
               </w:rPr>
             </w:pPr>
             <w:r>
               <w:rPr>
                 <w:rFonts w:ascii="Calibri" w:eastAsia="Times New Roman" w:hAnsi="Calibri" w:cs="Calibri"/>
                 <w:color w:val="000000"/>
-                <w:lang w:val="en-IL" w:eastAsia="en-IL"/>
+                <w:lang w:eastAsia="en-IL"/>
               </w:rPr>
               <w:t>O(n</w:t>
             </w:r>
@@ -1582,7 +1410,7 @@
               <w:rPr>
                 <w:rFonts w:ascii="Calibri" w:eastAsia="Times New Roman" w:hAnsi="Calibri" w:cs="Calibri"/>
                 <w:color w:val="000000"/>
-                <w:lang w:val="en-IL" w:eastAsia="en-IL"/>
+                <w:lang w:eastAsia="en-IL"/>
               </w:rPr>
               <w:t>log</w:t>
             </w:r>
@@ -1598,7 +1426,7 @@
               <w:rPr>
                 <w:rFonts w:ascii="Calibri" w:eastAsia="Times New Roman" w:hAnsi="Calibri" w:cs="Calibri"/>
                 <w:color w:val="000000"/>
-                <w:lang w:val="en-IL" w:eastAsia="en-IL"/>
+                <w:lang w:eastAsia="en-IL"/>
               </w:rPr>
               <w:t>n</w:t>
             </w:r>
@@ -1614,7 +1442,7 @@
               <w:rPr>
                 <w:rFonts w:ascii="Calibri" w:eastAsia="Times New Roman" w:hAnsi="Calibri" w:cs="Calibri"/>
                 <w:color w:val="000000"/>
-                <w:lang w:val="en-IL" w:eastAsia="en-IL"/>
+                <w:lang w:eastAsia="en-IL"/>
               </w:rPr>
               <w:t>)</w:t>
             </w:r>
@@ -1647,52 +1475,18 @@
                 <w:b/>
                 <w:bCs/>
                 <w:color w:val="000000"/>
-                <w:lang w:val="en-IL" w:eastAsia="en-IL"/>
+                <w:lang w:eastAsia="en-IL"/>
               </w:rPr>
             </w:pPr>
-            <w:proofErr w:type="spellStart"/>
             <w:r>
               <w:rPr>
                 <w:rFonts w:ascii="Calibri" w:eastAsia="Times New Roman" w:hAnsi="Calibri" w:cs="Calibri"/>
                 <w:b/>
                 <w:bCs/>
                 <w:color w:val="000000"/>
-                <w:lang w:val="en-IL" w:eastAsia="en-IL"/>
-              </w:rPr>
-              <w:t>concat</w:t>
-            </w:r>
-            <w:proofErr w:type="spellEnd"/>
-            <w:r>
-              <w:rPr>
-                <w:rFonts w:ascii="Calibri" w:eastAsia="Times New Roman" w:hAnsi="Calibri" w:cs="Calibri"/>
-                <w:b/>
-                <w:bCs/>
-                <w:color w:val="000000"/>
-                <w:lang w:val="en-IL" w:eastAsia="en-IL"/>
-              </w:rPr>
-              <w:t>(</w:t>
-            </w:r>
-            <w:proofErr w:type="spellStart"/>
-            <w:r>
-              <w:rPr>
-                <w:rFonts w:ascii="Calibri" w:eastAsia="Times New Roman" w:hAnsi="Calibri" w:cs="Calibri"/>
-                <w:b/>
-                <w:bCs/>
-                <w:color w:val="000000"/>
-                <w:lang w:val="en-IL" w:eastAsia="en-IL"/>
-              </w:rPr>
-              <w:t>lst</w:t>
-            </w:r>
-            <w:proofErr w:type="spellEnd"/>
-            <w:r>
-              <w:rPr>
-                <w:rFonts w:ascii="Calibri" w:eastAsia="Times New Roman" w:hAnsi="Calibri" w:cs="Calibri"/>
-                <w:b/>
-                <w:bCs/>
-                <w:color w:val="000000"/>
-                <w:lang w:val="en-IL" w:eastAsia="en-IL"/>
-              </w:rPr>
-              <w:t>)</w:t>
+                <w:lang w:eastAsia="en-IL"/>
+              </w:rPr>
+              <w:t>concat(lst)</w:t>
             </w:r>
           </w:p>
         </w:tc>
@@ -1723,9 +1517,9 @@
               <w:rPr>
                 <w:rFonts w:ascii="Calibri" w:eastAsia="Times New Roman" w:hAnsi="Calibri" w:cs="Calibri"/>
                 <w:color w:val="000000"/>
-                <w:lang w:val="en-IL" w:eastAsia="en-IL"/>
-              </w:rPr>
-              <w:t>O(k</w:t>
+                <w:lang w:eastAsia="en-IL"/>
+              </w:rPr>
+              <w:t>O(</w:t>
             </w:r>
             <w:r>
               <w:rPr>
@@ -1733,57 +1527,15 @@
                 <w:color w:val="000000"/>
                 <w:lang w:val="en-US" w:eastAsia="en-IL"/>
               </w:rPr>
-              <w:t>*</w:t>
+              <w:t>log(n)</w:t>
             </w:r>
             <w:r>
               <w:rPr>
                 <w:rFonts w:ascii="Calibri" w:eastAsia="Times New Roman" w:hAnsi="Calibri" w:cs="Calibri"/>
                 <w:color w:val="000000"/>
-                <w:lang w:val="en-IL" w:eastAsia="en-IL"/>
-              </w:rPr>
-              <w:t>log</w:t>
-            </w:r>
-            <w:r>
-              <w:rPr>
-                <w:rFonts w:ascii="Calibri" w:eastAsia="Times New Roman" w:hAnsi="Calibri" w:cs="Calibri"/>
-                <w:color w:val="000000"/>
-                <w:lang w:val="en-US" w:eastAsia="en-IL"/>
-              </w:rPr>
-              <w:t>(n</w:t>
-            </w:r>
-            <w:proofErr w:type="gramStart"/>
-            <w:r>
-              <w:rPr>
-                <w:rFonts w:ascii="Calibri" w:eastAsia="Times New Roman" w:hAnsi="Calibri" w:cs="Calibri"/>
-                <w:color w:val="000000"/>
-                <w:lang w:val="en-US" w:eastAsia="en-IL"/>
+                <w:lang w:eastAsia="en-IL"/>
               </w:rPr>
               <w:t>)</w:t>
-            </w:r>
-            <w:r>
-              <w:rPr>
-                <w:rFonts w:ascii="Calibri" w:eastAsia="Times New Roman" w:hAnsi="Calibri" w:cs="Calibri"/>
-                <w:color w:val="000000"/>
-                <w:lang w:val="en-IL" w:eastAsia="en-IL"/>
-              </w:rPr>
-              <w:t>)</w:t>
-            </w:r>
-            <w:r>
-              <w:rPr>
-                <w:rFonts w:ascii="Calibri" w:eastAsia="Times New Roman" w:hAnsi="Calibri" w:cs="Calibri"/>
-                <w:color w:val="000000"/>
-                <w:lang w:val="en-US" w:eastAsia="en-IL"/>
-              </w:rPr>
-              <w:t>*</w:t>
-            </w:r>
-            <w:proofErr w:type="gramEnd"/>
-            <w:r>
-              <w:rPr>
-                <w:rFonts w:ascii="Calibri" w:eastAsia="Times New Roman" w:hAnsi="Calibri" w:cs="Calibri"/>
-                <w:color w:val="000000"/>
-                <w:lang w:val="en-US" w:eastAsia="en-IL"/>
-              </w:rPr>
-              <w:t>*</w:t>
             </w:r>
           </w:p>
         </w:tc>
@@ -1814,7 +1566,7 @@
                 <w:b/>
                 <w:bCs/>
                 <w:color w:val="000000"/>
-                <w:lang w:val="en-IL" w:eastAsia="en-IL"/>
+                <w:lang w:eastAsia="en-IL"/>
               </w:rPr>
             </w:pPr>
             <w:r>
@@ -1823,31 +1575,9 @@
                 <w:b/>
                 <w:bCs/>
                 <w:color w:val="000000"/>
-                <w:lang w:val="en-IL" w:eastAsia="en-IL"/>
-              </w:rPr>
-              <w:t>search(</w:t>
-            </w:r>
-            <w:proofErr w:type="spellStart"/>
-            <w:r>
-              <w:rPr>
-                <w:rFonts w:ascii="Calibri" w:eastAsia="Times New Roman" w:hAnsi="Calibri" w:cs="Calibri"/>
-                <w:b/>
-                <w:bCs/>
-                <w:color w:val="000000"/>
-                <w:lang w:val="en-IL" w:eastAsia="en-IL"/>
-              </w:rPr>
-              <w:t>val</w:t>
-            </w:r>
-            <w:proofErr w:type="spellEnd"/>
-            <w:r>
-              <w:rPr>
-                <w:rFonts w:ascii="Calibri" w:eastAsia="Times New Roman" w:hAnsi="Calibri" w:cs="Calibri"/>
-                <w:b/>
-                <w:bCs/>
-                <w:color w:val="000000"/>
-                <w:lang w:val="en-IL" w:eastAsia="en-IL"/>
-              </w:rPr>
-              <w:t>)</w:t>
+                <w:lang w:eastAsia="en-IL"/>
+              </w:rPr>
+              <w:t>search(val)</w:t>
             </w:r>
           </w:p>
         </w:tc>
@@ -1871,14 +1601,14 @@
               <w:rPr>
                 <w:rFonts w:ascii="Calibri" w:eastAsia="Times New Roman" w:hAnsi="Calibri" w:cs="Calibri"/>
                 <w:color w:val="000000"/>
-                <w:lang w:val="en-IL" w:eastAsia="en-IL"/>
+                <w:lang w:eastAsia="en-IL"/>
               </w:rPr>
             </w:pPr>
             <w:r>
               <w:rPr>
                 <w:rFonts w:ascii="Calibri" w:eastAsia="Times New Roman" w:hAnsi="Calibri" w:cs="Calibri"/>
                 <w:color w:val="000000"/>
-                <w:lang w:val="en-IL" w:eastAsia="en-IL"/>
+                <w:lang w:eastAsia="en-IL"/>
               </w:rPr>
               <w:t>O(n)</w:t>
             </w:r>
@@ -2000,38 +1730,9 @@
       <w:pPr>
         <w:rPr>
           <w:rFonts w:ascii="Gisha" w:eastAsia="Gisha" w:hAnsi="Gisha" w:cs="Gisha"/>
-          <w:b/>
-          <w:bCs/>
-          <w:lang w:val="en-US"/>
-        </w:rPr>
-      </w:pPr>
-    </w:p>
-    <w:p>
-      <w:pPr>
-        <w:rPr>
-          <w:rFonts w:ascii="Gisha" w:eastAsia="Gisha" w:hAnsi="Gisha" w:cs="Gisha"/>
-          <w:lang w:val="en-US"/>
-        </w:rPr>
-      </w:pPr>
-      <w:r>
-        <w:rPr>
-          <w:rFonts w:ascii="Gisha" w:eastAsia="Gisha" w:hAnsi="Gisha" w:cs="Gisha"/>
-          <w:lang w:val="en-US"/>
-        </w:rPr>
-        <w:tab/>
-        <w:t xml:space="preserve">** k = </w:t>
-      </w:r>
-      <w:proofErr w:type="spellStart"/>
-      <w:proofErr w:type="gramStart"/>
-      <w:r>
-        <w:rPr>
-          <w:rFonts w:ascii="Gisha" w:eastAsia="Gisha" w:hAnsi="Gisha" w:cs="Gisha"/>
-          <w:lang w:val="en-US"/>
-        </w:rPr>
-        <w:t>lst.size</w:t>
-      </w:r>
-      <w:proofErr w:type="spellEnd"/>
-      <w:proofErr w:type="gramEnd"/>
+          <w:lang w:val="en-US"/>
+        </w:rPr>
+      </w:pPr>
     </w:p>
     <w:p>
       <w:pPr>
@@ -2075,25 +1776,7 @@
           <w:u w:val="single"/>
           <w:lang w:val="en-US"/>
         </w:rPr>
-        <w:t xml:space="preserve">class </w:t>
-      </w:r>
-      <w:proofErr w:type="spellStart"/>
-      <w:r>
-        <w:rPr>
-          <w:rFonts w:ascii="Gisha" w:eastAsia="Gisha" w:hAnsi="Gisha" w:cs="Gisha"/>
-          <w:u w:val="single"/>
-          <w:lang w:val="en-US"/>
-        </w:rPr>
-        <w:t>AVLNode</w:t>
-      </w:r>
-      <w:proofErr w:type="spellEnd"/>
-      <w:r>
-        <w:rPr>
-          <w:rFonts w:ascii="Gisha" w:eastAsia="Gisha" w:hAnsi="Gisha" w:cs="Gisha"/>
-          <w:u w:val="single"/>
-          <w:lang w:val="en-US"/>
-        </w:rPr>
-        <w:t>:</w:t>
+        <w:t>class AVLNode:</w:t>
       </w:r>
     </w:p>
     <w:p>
@@ -2116,21 +1799,12 @@
           <w:lang w:val="en-US"/>
         </w:rPr>
       </w:pPr>
-      <w:proofErr w:type="spellStart"/>
-      <w:r>
-        <w:rPr>
-          <w:rFonts w:ascii="Gisha" w:eastAsia="Gisha" w:hAnsi="Gisha" w:cs="Gisha"/>
-          <w:lang w:val="en-US"/>
-        </w:rPr>
-        <w:t>calculateSize</w:t>
-      </w:r>
-      <w:proofErr w:type="spellEnd"/>
-      <w:r>
-        <w:rPr>
-          <w:rFonts w:ascii="Gisha" w:eastAsia="Gisha" w:hAnsi="Gisha" w:cs="Gisha"/>
-          <w:lang w:val="en-US"/>
-        </w:rPr>
-        <w:t>(self):</w:t>
+      <w:r>
+        <w:rPr>
+          <w:rFonts w:ascii="Gisha" w:eastAsia="Gisha" w:hAnsi="Gisha" w:cs="Gisha"/>
+          <w:lang w:val="en-US"/>
+        </w:rPr>
+        <w:t>calculateSize(self):</w:t>
       </w:r>
     </w:p>
     <w:p>
@@ -2146,38 +1820,21 @@
           <w:lang w:val="en-US"/>
         </w:rPr>
         <w:tab/>
-        <w:t xml:space="preserve">Time complexity: </w:t>
-      </w:r>
-      <w:proofErr w:type="gramStart"/>
-      <w:r>
-        <w:rPr>
-          <w:rFonts w:ascii="Gisha" w:eastAsia="Gisha" w:hAnsi="Gisha" w:cs="Gisha"/>
-          <w:lang w:val="en-US"/>
-        </w:rPr>
-        <w:t>O(</w:t>
-      </w:r>
-      <w:proofErr w:type="gramEnd"/>
-      <w:r>
-        <w:rPr>
-          <w:rFonts w:ascii="Gisha" w:eastAsia="Gisha" w:hAnsi="Gisha" w:cs="Gisha"/>
-          <w:lang w:val="en-US"/>
-        </w:rPr>
-        <w:t>1)</w:t>
-      </w:r>
-    </w:p>
-    <w:p>
-      <w:pPr>
-        <w:rPr>
-          <w:rFonts w:ascii="Gisha" w:eastAsia="Gisha" w:hAnsi="Gisha" w:cs="Gisha"/>
-          <w:lang w:val="en-US"/>
-        </w:rPr>
-      </w:pPr>
-      <w:r>
-        <w:rPr>
-          <w:rFonts w:ascii="Gisha" w:eastAsia="Gisha" w:hAnsi="Gisha" w:cs="Gisha"/>
-          <w:lang w:val="en-US"/>
-        </w:rPr>
-        <w:lastRenderedPageBreak/>
+        <w:t>Time complexity: O(1)</w:t>
+      </w:r>
+    </w:p>
+    <w:p>
+      <w:pPr>
+        <w:rPr>
+          <w:rFonts w:ascii="Gisha" w:eastAsia="Gisha" w:hAnsi="Gisha" w:cs="Gisha"/>
+          <w:lang w:val="en-US"/>
+        </w:rPr>
+      </w:pPr>
+      <w:r>
+        <w:rPr>
+          <w:rFonts w:ascii="Gisha" w:eastAsia="Gisha" w:hAnsi="Gisha" w:cs="Gisha"/>
+          <w:lang w:val="en-US"/>
+        </w:rPr>
         <w:t xml:space="preserve">      </w:t>
       </w:r>
       <w:r>
@@ -2201,6 +1858,7 @@
           <w:rFonts w:ascii="Gisha" w:eastAsia="Gisha" w:hAnsi="Gisha" w:cs="Gisha"/>
           <w:lang w:val="en-US"/>
         </w:rPr>
+        <w:lastRenderedPageBreak/>
         <w:t xml:space="preserve">      </w:t>
       </w:r>
       <w:r>
@@ -2237,23 +1895,7 @@
           <w:rFonts w:ascii="Gisha" w:eastAsia="Gisha" w:hAnsi="Gisha" w:cs="Gisha"/>
           <w:lang w:val="en-US"/>
         </w:rPr>
-        <w:t xml:space="preserve"> </w:t>
-      </w:r>
-      <w:proofErr w:type="spellStart"/>
-      <w:r>
-        <w:rPr>
-          <w:rFonts w:ascii="Gisha" w:eastAsia="Gisha" w:hAnsi="Gisha" w:cs="Gisha"/>
-          <w:lang w:val="en-US"/>
-        </w:rPr>
-        <w:t>calculateHeight</w:t>
-      </w:r>
-      <w:proofErr w:type="spellEnd"/>
-      <w:r>
-        <w:rPr>
-          <w:rFonts w:ascii="Gisha" w:eastAsia="Gisha" w:hAnsi="Gisha" w:cs="Gisha"/>
-          <w:lang w:val="en-US"/>
-        </w:rPr>
-        <w:t>(self):</w:t>
+        <w:t xml:space="preserve"> calculateHeight(self):</w:t>
       </w:r>
     </w:p>
     <w:p>
@@ -2269,23 +1911,7 @@
           <w:lang w:val="en-US"/>
         </w:rPr>
         <w:tab/>
-        <w:t xml:space="preserve">Time complexity: </w:t>
-      </w:r>
-      <w:proofErr w:type="gramStart"/>
-      <w:r>
-        <w:rPr>
-          <w:rFonts w:ascii="Gisha" w:eastAsia="Gisha" w:hAnsi="Gisha" w:cs="Gisha"/>
-          <w:lang w:val="en-US"/>
-        </w:rPr>
-        <w:t>O(</w:t>
-      </w:r>
-      <w:proofErr w:type="gramEnd"/>
-      <w:r>
-        <w:rPr>
-          <w:rFonts w:ascii="Gisha" w:eastAsia="Gisha" w:hAnsi="Gisha" w:cs="Gisha"/>
-          <w:lang w:val="en-US"/>
-        </w:rPr>
-        <w:t>1)</w:t>
+        <w:t>Time complexity: O(1)</w:t>
       </w:r>
     </w:p>
     <w:p>
@@ -2301,32 +1927,7 @@
           <w:lang w:val="en-US"/>
         </w:rPr>
         <w:tab/>
-        <w:t xml:space="preserve">Same as </w:t>
-      </w:r>
-      <w:proofErr w:type="spellStart"/>
-      <w:proofErr w:type="gramStart"/>
-      <w:r>
-        <w:rPr>
-          <w:rFonts w:ascii="Gisha" w:eastAsia="Gisha" w:hAnsi="Gisha" w:cs="Gisha"/>
-          <w:lang w:val="en-US"/>
-        </w:rPr>
-        <w:t>calculateSize</w:t>
-      </w:r>
-      <w:proofErr w:type="spellEnd"/>
-      <w:r>
-        <w:rPr>
-          <w:rFonts w:ascii="Gisha" w:eastAsia="Gisha" w:hAnsi="Gisha" w:cs="Gisha"/>
-          <w:lang w:val="en-US"/>
-        </w:rPr>
-        <w:t>(</w:t>
-      </w:r>
-      <w:proofErr w:type="gramEnd"/>
-      <w:r>
-        <w:rPr>
-          <w:rFonts w:ascii="Gisha" w:eastAsia="Gisha" w:hAnsi="Gisha" w:cs="Gisha"/>
-          <w:lang w:val="en-US"/>
-        </w:rPr>
-        <w:t>)</w:t>
+        <w:t>Same as calculateSize()</w:t>
       </w:r>
     </w:p>
     <w:p>
@@ -2354,23 +1955,7 @@
           <w:rFonts w:ascii="Gisha" w:eastAsia="Gisha" w:hAnsi="Gisha" w:cs="Gisha"/>
           <w:lang w:val="en-US"/>
         </w:rPr>
-        <w:t xml:space="preserve"> </w:t>
-      </w:r>
-      <w:proofErr w:type="spellStart"/>
-      <w:r>
-        <w:rPr>
-          <w:rFonts w:ascii="Gisha" w:eastAsia="Gisha" w:hAnsi="Gisha" w:cs="Gisha"/>
-          <w:lang w:val="en-US"/>
-        </w:rPr>
-        <w:t>getValueByRank</w:t>
-      </w:r>
-      <w:proofErr w:type="spellEnd"/>
-      <w:r>
-        <w:rPr>
-          <w:rFonts w:ascii="Gisha" w:eastAsia="Gisha" w:hAnsi="Gisha" w:cs="Gisha"/>
-          <w:lang w:val="en-US"/>
-        </w:rPr>
-        <w:t>(rank):</w:t>
+        <w:t xml:space="preserve"> getValueByRank(rank):</w:t>
       </w:r>
     </w:p>
     <w:p>
@@ -2402,23 +1987,7 @@
           <w:rFonts w:ascii="Gisha" w:eastAsia="Gisha" w:hAnsi="Gisha" w:cs="Gisha"/>
           <w:lang w:val="en-US"/>
         </w:rPr>
-        <w:t xml:space="preserve">This is because the method must travel downwards in the tree </w:t>
-      </w:r>
-      <w:proofErr w:type="gramStart"/>
-      <w:r>
-        <w:rPr>
-          <w:rFonts w:ascii="Gisha" w:eastAsia="Gisha" w:hAnsi="Gisha" w:cs="Gisha"/>
-          <w:lang w:val="en-US"/>
-        </w:rPr>
-        <w:t>in order to</w:t>
-      </w:r>
-      <w:proofErr w:type="gramEnd"/>
-      <w:r>
-        <w:rPr>
-          <w:rFonts w:ascii="Gisha" w:eastAsia="Gisha" w:hAnsi="Gisha" w:cs="Gisha"/>
-          <w:lang w:val="en-US"/>
-        </w:rPr>
-        <w:t xml:space="preserve"> find the node with the given value.</w:t>
+        <w:t>This is because the method must travel downwards in the tree in order to find the node with the given value.</w:t>
       </w:r>
     </w:p>
     <w:p>
@@ -2446,23 +2015,7 @@
           <w:rFonts w:ascii="Gisha" w:eastAsia="Gisha" w:hAnsi="Gisha" w:cs="Gisha"/>
           <w:lang w:val="en-US"/>
         </w:rPr>
-        <w:t xml:space="preserve"> </w:t>
-      </w:r>
-      <w:proofErr w:type="gramStart"/>
-      <w:r>
-        <w:rPr>
-          <w:rFonts w:ascii="Gisha" w:eastAsia="Gisha" w:hAnsi="Gisha" w:cs="Gisha"/>
-          <w:lang w:val="en-US"/>
-        </w:rPr>
-        <w:t>insert(</w:t>
-      </w:r>
-      <w:proofErr w:type="gramEnd"/>
-      <w:r>
-        <w:rPr>
-          <w:rFonts w:ascii="Gisha" w:eastAsia="Gisha" w:hAnsi="Gisha" w:cs="Gisha"/>
-          <w:lang w:val="en-US"/>
-        </w:rPr>
-        <w:t>self, rank, node):</w:t>
+        <w:t xml:space="preserve"> insert(self, rank, node):</w:t>
       </w:r>
     </w:p>
     <w:p>
@@ -2478,23 +2031,7 @@
           <w:lang w:val="en-US"/>
         </w:rPr>
         <w:tab/>
-        <w:t>Time complexity: O(</w:t>
-      </w:r>
-      <w:proofErr w:type="spellStart"/>
-      <w:r>
-        <w:rPr>
-          <w:rFonts w:ascii="Gisha" w:eastAsia="Gisha" w:hAnsi="Gisha" w:cs="Gisha"/>
-          <w:lang w:val="en-US"/>
-        </w:rPr>
-        <w:t>logn</w:t>
-      </w:r>
-      <w:proofErr w:type="spellEnd"/>
-      <w:r>
-        <w:rPr>
-          <w:rFonts w:ascii="Gisha" w:eastAsia="Gisha" w:hAnsi="Gisha" w:cs="Gisha"/>
-          <w:lang w:val="en-US"/>
-        </w:rPr>
-        <w:t>)</w:t>
+        <w:t>Time complexity: O(logn)</w:t>
       </w:r>
     </w:p>
     <w:p>
@@ -2525,23 +2062,7 @@
           <w:lang w:val="en-US"/>
         </w:rPr>
         <w:tab/>
-        <w:t>which takes O(</w:t>
-      </w:r>
-      <w:proofErr w:type="spellStart"/>
-      <w:r>
-        <w:rPr>
-          <w:rFonts w:ascii="Gisha" w:eastAsia="Gisha" w:hAnsi="Gisha" w:cs="Gisha"/>
-          <w:lang w:val="en-US"/>
-        </w:rPr>
-        <w:t>logn</w:t>
-      </w:r>
-      <w:proofErr w:type="spellEnd"/>
-      <w:r>
-        <w:rPr>
-          <w:rFonts w:ascii="Gisha" w:eastAsia="Gisha" w:hAnsi="Gisha" w:cs="Gisha"/>
-          <w:lang w:val="en-US"/>
-        </w:rPr>
-        <w:t>).</w:t>
+        <w:t>which takes O(logn).</w:t>
       </w:r>
     </w:p>
     <w:p>
@@ -2566,21 +2087,12 @@
         </w:rPr>
         <w:t xml:space="preserve"> </w:t>
       </w:r>
-      <w:proofErr w:type="gramStart"/>
-      <w:r>
-        <w:rPr>
-          <w:rFonts w:ascii="Gisha" w:eastAsia="Gisha" w:hAnsi="Gisha" w:cs="Gisha"/>
-          <w:lang w:val="en-US"/>
-        </w:rPr>
-        <w:t>O(</w:t>
-      </w:r>
-      <w:proofErr w:type="gramEnd"/>
-      <w:r>
-        <w:rPr>
-          <w:rFonts w:ascii="Gisha" w:eastAsia="Gisha" w:hAnsi="Gisha" w:cs="Gisha"/>
-          <w:lang w:val="en-US"/>
-        </w:rPr>
-        <w:t>1).</w:t>
+      <w:r>
+        <w:rPr>
+          <w:rFonts w:ascii="Gisha" w:eastAsia="Gisha" w:hAnsi="Gisha" w:cs="Gisha"/>
+          <w:lang w:val="en-US"/>
+        </w:rPr>
+        <w:t>O(1).</w:t>
       </w:r>
     </w:p>
     <w:p>
@@ -2608,32 +2120,7 @@
           <w:rFonts w:ascii="Gisha" w:eastAsia="Gisha" w:hAnsi="Gisha" w:cs="Gisha"/>
           <w:lang w:val="en-US"/>
         </w:rPr>
-        <w:t xml:space="preserve"> </w:t>
-      </w:r>
-      <w:proofErr w:type="spellStart"/>
-      <w:proofErr w:type="gramStart"/>
-      <w:r>
-        <w:rPr>
-          <w:rFonts w:ascii="Gisha" w:eastAsia="Gisha" w:hAnsi="Gisha" w:cs="Gisha"/>
-          <w:lang w:val="en-US"/>
-        </w:rPr>
-        <w:t>insertLast</w:t>
-      </w:r>
-      <w:proofErr w:type="spellEnd"/>
-      <w:r>
-        <w:rPr>
-          <w:rFonts w:ascii="Gisha" w:eastAsia="Gisha" w:hAnsi="Gisha" w:cs="Gisha"/>
-          <w:lang w:val="en-US"/>
-        </w:rPr>
-        <w:t>(</w:t>
-      </w:r>
-      <w:proofErr w:type="gramEnd"/>
-      <w:r>
-        <w:rPr>
-          <w:rFonts w:ascii="Gisha" w:eastAsia="Gisha" w:hAnsi="Gisha" w:cs="Gisha"/>
-          <w:lang w:val="en-US"/>
-        </w:rPr>
-        <w:t>self, node):</w:t>
+        <w:t xml:space="preserve"> insertLast(self, node):</w:t>
       </w:r>
     </w:p>
     <w:p>
@@ -2649,23 +2136,7 @@
           <w:lang w:val="en-US"/>
         </w:rPr>
         <w:tab/>
-        <w:t>Time complexity: O(</w:t>
-      </w:r>
-      <w:proofErr w:type="spellStart"/>
-      <w:r>
-        <w:rPr>
-          <w:rFonts w:ascii="Gisha" w:eastAsia="Gisha" w:hAnsi="Gisha" w:cs="Gisha"/>
-          <w:lang w:val="en-US"/>
-        </w:rPr>
-        <w:t>logn</w:t>
-      </w:r>
-      <w:proofErr w:type="spellEnd"/>
-      <w:r>
-        <w:rPr>
-          <w:rFonts w:ascii="Gisha" w:eastAsia="Gisha" w:hAnsi="Gisha" w:cs="Gisha"/>
-          <w:lang w:val="en-US"/>
-        </w:rPr>
-        <w:t>)</w:t>
+        <w:t>Time complexity: O(logn)</w:t>
       </w:r>
     </w:p>
     <w:p>
@@ -2709,23 +2180,7 @@
           <w:rFonts w:ascii="Gisha" w:eastAsia="Gisha" w:hAnsi="Gisha" w:cs="Gisha"/>
           <w:lang w:val="en-US"/>
         </w:rPr>
-        <w:t xml:space="preserve"> </w:t>
-      </w:r>
-      <w:proofErr w:type="gramStart"/>
-      <w:r>
-        <w:rPr>
-          <w:rFonts w:ascii="Gisha" w:eastAsia="Gisha" w:hAnsi="Gisha" w:cs="Gisha"/>
-          <w:lang w:val="en-US"/>
-        </w:rPr>
-        <w:t>delete(</w:t>
-      </w:r>
-      <w:proofErr w:type="gramEnd"/>
-      <w:r>
-        <w:rPr>
-          <w:rFonts w:ascii="Gisha" w:eastAsia="Gisha" w:hAnsi="Gisha" w:cs="Gisha"/>
-          <w:lang w:val="en-US"/>
-        </w:rPr>
-        <w:t>self, rank):</w:t>
+        <w:t xml:space="preserve"> delete(self, rank):</w:t>
       </w:r>
     </w:p>
     <w:p>
@@ -2741,23 +2196,7 @@
           <w:lang w:val="en-US"/>
         </w:rPr>
         <w:tab/>
-        <w:t>Time complexity: O(</w:t>
-      </w:r>
-      <w:proofErr w:type="spellStart"/>
-      <w:r>
-        <w:rPr>
-          <w:rFonts w:ascii="Gisha" w:eastAsia="Gisha" w:hAnsi="Gisha" w:cs="Gisha"/>
-          <w:lang w:val="en-US"/>
-        </w:rPr>
-        <w:t>logn</w:t>
-      </w:r>
-      <w:proofErr w:type="spellEnd"/>
-      <w:r>
-        <w:rPr>
-          <w:rFonts w:ascii="Gisha" w:eastAsia="Gisha" w:hAnsi="Gisha" w:cs="Gisha"/>
-          <w:lang w:val="en-US"/>
-        </w:rPr>
-        <w:t>)</w:t>
+        <w:t>Time complexity: O(logn)</w:t>
       </w:r>
     </w:p>
     <w:p>
@@ -2823,23 +2262,7 @@
           <w:lang w:val="en-US"/>
         </w:rPr>
         <w:tab/>
-        <w:t xml:space="preserve">Time complexity: </w:t>
-      </w:r>
-      <w:proofErr w:type="gramStart"/>
-      <w:r>
-        <w:rPr>
-          <w:rFonts w:ascii="Gisha" w:eastAsia="Gisha" w:hAnsi="Gisha" w:cs="Gisha"/>
-          <w:lang w:val="en-US"/>
-        </w:rPr>
-        <w:t>O(</w:t>
-      </w:r>
-      <w:proofErr w:type="gramEnd"/>
-      <w:r>
-        <w:rPr>
-          <w:rFonts w:ascii="Gisha" w:eastAsia="Gisha" w:hAnsi="Gisha" w:cs="Gisha"/>
-          <w:lang w:val="en-US"/>
-        </w:rPr>
-        <w:t>1), since the method performs a constant number of operations.</w:t>
+        <w:t>Time complexity: O(1), since the method performs a constant number of operations.</w:t>
       </w:r>
     </w:p>
     <w:p>
@@ -2883,23 +2306,7 @@
           <w:lang w:val="en-US"/>
         </w:rPr>
         <w:tab/>
-        <w:t>Time complexity: O(</w:t>
-      </w:r>
-      <w:proofErr w:type="spellStart"/>
-      <w:r>
-        <w:rPr>
-          <w:rFonts w:ascii="Gisha" w:eastAsia="Gisha" w:hAnsi="Gisha" w:cs="Gisha"/>
-          <w:lang w:val="en-US"/>
-        </w:rPr>
-        <w:t>logn</w:t>
-      </w:r>
-      <w:proofErr w:type="spellEnd"/>
-      <w:r>
-        <w:rPr>
-          <w:rFonts w:ascii="Gisha" w:eastAsia="Gisha" w:hAnsi="Gisha" w:cs="Gisha"/>
-          <w:lang w:val="en-US"/>
-        </w:rPr>
-        <w:t>)</w:t>
+        <w:t>Time complexity: O(logn)</w:t>
       </w:r>
     </w:p>
     <w:p>
@@ -2943,23 +2350,8 @@
           <w:rFonts w:ascii="Gisha" w:eastAsia="Gisha" w:hAnsi="Gisha" w:cs="Gisha"/>
           <w:lang w:val="en-US"/>
         </w:rPr>
-        <w:t xml:space="preserve"> successor(self)/predecessor(self)/</w:t>
-      </w:r>
-      <w:proofErr w:type="spellStart"/>
-      <w:r>
-        <w:rPr>
-          <w:rFonts w:ascii="Gisha" w:eastAsia="Gisha" w:hAnsi="Gisha" w:cs="Gisha"/>
-          <w:lang w:val="en-US"/>
-        </w:rPr>
-        <w:t>findSuccessorValue</w:t>
-      </w:r>
-      <w:proofErr w:type="spellEnd"/>
-      <w:r>
-        <w:rPr>
-          <w:rFonts w:ascii="Gisha" w:eastAsia="Gisha" w:hAnsi="Gisha" w:cs="Gisha"/>
-          <w:lang w:val="en-US"/>
-        </w:rPr>
-        <w:t>(self):</w:t>
+        <w:lastRenderedPageBreak/>
+        <w:t xml:space="preserve"> successor(self)/predecessor(self)/findSuccessorValue(self):</w:t>
       </w:r>
     </w:p>
     <w:p>
@@ -2975,23 +2367,7 @@
           <w:lang w:val="en-US"/>
         </w:rPr>
         <w:tab/>
-        <w:t>Time complexity: O(</w:t>
-      </w:r>
-      <w:proofErr w:type="spellStart"/>
-      <w:r>
-        <w:rPr>
-          <w:rFonts w:ascii="Gisha" w:eastAsia="Gisha" w:hAnsi="Gisha" w:cs="Gisha"/>
-          <w:lang w:val="en-US"/>
-        </w:rPr>
-        <w:t>logn</w:t>
-      </w:r>
-      <w:proofErr w:type="spellEnd"/>
-      <w:r>
-        <w:rPr>
-          <w:rFonts w:ascii="Gisha" w:eastAsia="Gisha" w:hAnsi="Gisha" w:cs="Gisha"/>
-          <w:lang w:val="en-US"/>
-        </w:rPr>
-        <w:t>)</w:t>
+        <w:t>Time complexity: O(logn)</w:t>
       </w:r>
     </w:p>
     <w:p>
@@ -3021,23 +2397,7 @@
           <w:rFonts w:ascii="Gisha" w:eastAsia="Gisha" w:hAnsi="Gisha" w:cs="Gisha"/>
           <w:lang w:val="en-US"/>
         </w:rPr>
-        <w:t xml:space="preserve">of the tree </w:t>
-      </w:r>
-      <w:proofErr w:type="gramStart"/>
-      <w:r>
-        <w:rPr>
-          <w:rFonts w:ascii="Gisha" w:eastAsia="Gisha" w:hAnsi="Gisha" w:cs="Gisha"/>
-          <w:lang w:val="en-US"/>
-        </w:rPr>
-        <w:t>in order to</w:t>
-      </w:r>
-      <w:proofErr w:type="gramEnd"/>
-      <w:r>
-        <w:rPr>
-          <w:rFonts w:ascii="Gisha" w:eastAsia="Gisha" w:hAnsi="Gisha" w:cs="Gisha"/>
-          <w:lang w:val="en-US"/>
-        </w:rPr>
-        <w:t xml:space="preserve"> find the successor.</w:t>
+        <w:t>of the tree in order to find the successor.</w:t>
       </w:r>
     </w:p>
     <w:p>
@@ -3065,23 +2425,7 @@
           <w:rFonts w:ascii="Gisha" w:eastAsia="Gisha" w:hAnsi="Gisha" w:cs="Gisha"/>
           <w:lang w:val="en-US"/>
         </w:rPr>
-        <w:t xml:space="preserve"> </w:t>
-      </w:r>
-      <w:proofErr w:type="spellStart"/>
-      <w:r>
-        <w:rPr>
-          <w:rFonts w:ascii="Gisha" w:eastAsia="Gisha" w:hAnsi="Gisha" w:cs="Gisha"/>
-          <w:lang w:val="en-US"/>
-        </w:rPr>
-        <w:t>listToArrayHelper</w:t>
-      </w:r>
-      <w:proofErr w:type="spellEnd"/>
-      <w:r>
-        <w:rPr>
-          <w:rFonts w:ascii="Gisha" w:eastAsia="Gisha" w:hAnsi="Gisha" w:cs="Gisha"/>
-          <w:lang w:val="en-US"/>
-        </w:rPr>
-        <w:t>(self):</w:t>
+        <w:t xml:space="preserve"> listToArrayHelper(self):</w:t>
       </w:r>
     </w:p>
     <w:p>
@@ -3122,21 +2466,12 @@
         </w:rPr>
         <w:t xml:space="preserve"> </w:t>
       </w:r>
-      <w:proofErr w:type="gramStart"/>
-      <w:r>
-        <w:rPr>
-          <w:rFonts w:ascii="Gisha" w:eastAsia="Gisha" w:hAnsi="Gisha" w:cs="Gisha"/>
-          <w:lang w:val="en-US"/>
-        </w:rPr>
-        <w:t>in order to</w:t>
-      </w:r>
-      <w:proofErr w:type="gramEnd"/>
-      <w:r>
-        <w:rPr>
-          <w:rFonts w:ascii="Gisha" w:eastAsia="Gisha" w:hAnsi="Gisha" w:cs="Gisha"/>
-          <w:lang w:val="en-US"/>
-        </w:rPr>
-        <w:t xml:space="preserve"> add its value to the list.</w:t>
+      <w:r>
+        <w:rPr>
+          <w:rFonts w:ascii="Gisha" w:eastAsia="Gisha" w:hAnsi="Gisha" w:cs="Gisha"/>
+          <w:lang w:val="en-US"/>
+        </w:rPr>
+        <w:t>in order to add its value to the list.</w:t>
       </w:r>
     </w:p>
     <w:p>
@@ -3166,25 +2501,7 @@
           <w:u w:val="single"/>
           <w:lang w:val="en-US"/>
         </w:rPr>
-        <w:t xml:space="preserve">class </w:t>
-      </w:r>
-      <w:proofErr w:type="spellStart"/>
-      <w:r>
-        <w:rPr>
-          <w:rFonts w:ascii="Gisha" w:eastAsia="Gisha" w:hAnsi="Gisha" w:cs="Gisha"/>
-          <w:u w:val="single"/>
-          <w:lang w:val="en-US"/>
-        </w:rPr>
-        <w:t>AVLTreeList</w:t>
-      </w:r>
-      <w:proofErr w:type="spellEnd"/>
-      <w:r>
-        <w:rPr>
-          <w:rFonts w:ascii="Gisha" w:eastAsia="Gisha" w:hAnsi="Gisha" w:cs="Gisha"/>
-          <w:u w:val="single"/>
-          <w:lang w:val="en-US"/>
-        </w:rPr>
-        <w:t>:</w:t>
+        <w:t>class AVLTreeList:</w:t>
       </w:r>
     </w:p>
     <w:p>
@@ -3212,23 +2529,7 @@
           <w:rFonts w:ascii="Gisha" w:eastAsia="Gisha" w:hAnsi="Gisha" w:cs="Gisha"/>
           <w:lang w:val="en-US"/>
         </w:rPr>
-        <w:t xml:space="preserve"> </w:t>
-      </w:r>
-      <w:proofErr w:type="gramStart"/>
-      <w:r>
-        <w:rPr>
-          <w:rFonts w:ascii="Gisha" w:eastAsia="Gisha" w:hAnsi="Gisha" w:cs="Gisha"/>
-          <w:lang w:val="en-US"/>
-        </w:rPr>
-        <w:t>retrieve(</w:t>
-      </w:r>
-      <w:proofErr w:type="gramEnd"/>
-      <w:r>
-        <w:rPr>
-          <w:rFonts w:ascii="Gisha" w:eastAsia="Gisha" w:hAnsi="Gisha" w:cs="Gisha"/>
-          <w:lang w:val="en-US"/>
-        </w:rPr>
-        <w:t xml:space="preserve">self, index): </w:t>
+        <w:t xml:space="preserve"> retrieve(self, index): </w:t>
       </w:r>
     </w:p>
     <w:p>
@@ -3276,23 +2577,7 @@
           <w:lang w:val="en-US"/>
         </w:rPr>
         <w:tab/>
-        <w:t xml:space="preserve">of nodes in the tree </w:t>
-      </w:r>
-      <w:proofErr w:type="gramStart"/>
-      <w:r>
-        <w:rPr>
-          <w:rFonts w:ascii="Gisha" w:eastAsia="Gisha" w:hAnsi="Gisha" w:cs="Gisha"/>
-          <w:lang w:val="en-US"/>
-        </w:rPr>
-        <w:t>in order to</w:t>
-      </w:r>
-      <w:proofErr w:type="gramEnd"/>
-      <w:r>
-        <w:rPr>
-          <w:rFonts w:ascii="Gisha" w:eastAsia="Gisha" w:hAnsi="Gisha" w:cs="Gisha"/>
-          <w:lang w:val="en-US"/>
-        </w:rPr>
-        <w:t xml:space="preserve"> find the value at the given index.</w:t>
+        <w:t>of nodes in the tree in order to find the value at the given index.</w:t>
       </w:r>
     </w:p>
     <w:p>
@@ -3320,23 +2605,7 @@
           <w:rFonts w:ascii="Gisha" w:eastAsia="Gisha" w:hAnsi="Gisha" w:cs="Gisha"/>
           <w:lang w:val="en-US"/>
         </w:rPr>
-        <w:t xml:space="preserve"> </w:t>
-      </w:r>
-      <w:proofErr w:type="gramStart"/>
-      <w:r>
-        <w:rPr>
-          <w:rFonts w:ascii="Gisha" w:eastAsia="Gisha" w:hAnsi="Gisha" w:cs="Gisha"/>
-          <w:lang w:val="en-US"/>
-        </w:rPr>
-        <w:t>insert(</w:t>
-      </w:r>
-      <w:proofErr w:type="gramEnd"/>
-      <w:r>
-        <w:rPr>
-          <w:rFonts w:ascii="Gisha" w:eastAsia="Gisha" w:hAnsi="Gisha" w:cs="Gisha"/>
-          <w:lang w:val="en-US"/>
-        </w:rPr>
-        <w:t>self, index, value)/append(self, value):</w:t>
+        <w:t xml:space="preserve"> insert(self, index, value)/append(self, value):</w:t>
       </w:r>
     </w:p>
     <w:p>
@@ -3383,23 +2652,7 @@
           <w:rFonts w:ascii="Gisha" w:eastAsia="Gisha" w:hAnsi="Gisha" w:cs="Gisha"/>
           <w:lang w:val="en-US"/>
         </w:rPr>
-        <w:t xml:space="preserve">            the logarithm of the number of nodes in the tree </w:t>
-      </w:r>
-      <w:proofErr w:type="gramStart"/>
-      <w:r>
-        <w:rPr>
-          <w:rFonts w:ascii="Gisha" w:eastAsia="Gisha" w:hAnsi="Gisha" w:cs="Gisha"/>
-          <w:lang w:val="en-US"/>
-        </w:rPr>
-        <w:t>in order to</w:t>
-      </w:r>
-      <w:proofErr w:type="gramEnd"/>
-      <w:r>
-        <w:rPr>
-          <w:rFonts w:ascii="Gisha" w:eastAsia="Gisha" w:hAnsi="Gisha" w:cs="Gisha"/>
-          <w:lang w:val="en-US"/>
-        </w:rPr>
-        <w:t xml:space="preserve"> </w:t>
+        <w:t xml:space="preserve">            the logarithm of the number of nodes in the tree in order to </w:t>
       </w:r>
     </w:p>
     <w:p>
@@ -3431,23 +2684,7 @@
           <w:lang w:val="en-US"/>
         </w:rPr>
         <w:tab/>
-        <w:t xml:space="preserve">A constant number of rotations are performed which takes </w:t>
-      </w:r>
-      <w:proofErr w:type="gramStart"/>
-      <w:r>
-        <w:rPr>
-          <w:rFonts w:ascii="Gisha" w:eastAsia="Gisha" w:hAnsi="Gisha" w:cs="Gisha"/>
-          <w:lang w:val="en-US"/>
-        </w:rPr>
-        <w:t>O(</w:t>
-      </w:r>
-      <w:proofErr w:type="gramEnd"/>
-      <w:r>
-        <w:rPr>
-          <w:rFonts w:ascii="Gisha" w:eastAsia="Gisha" w:hAnsi="Gisha" w:cs="Gisha"/>
-          <w:lang w:val="en-US"/>
-        </w:rPr>
-        <w:t>1).</w:t>
+        <w:t>A constant number of rotations are performed which takes O(1).</w:t>
       </w:r>
     </w:p>
     <w:p>
@@ -3475,23 +2712,7 @@
           <w:rFonts w:ascii="Gisha" w:eastAsia="Gisha" w:hAnsi="Gisha" w:cs="Gisha"/>
           <w:lang w:val="en-US"/>
         </w:rPr>
-        <w:t xml:space="preserve"> </w:t>
-      </w:r>
-      <w:proofErr w:type="gramStart"/>
-      <w:r>
-        <w:rPr>
-          <w:rFonts w:ascii="Gisha" w:eastAsia="Gisha" w:hAnsi="Gisha" w:cs="Gisha"/>
-          <w:lang w:val="en-US"/>
-        </w:rPr>
-        <w:t>delete(</w:t>
-      </w:r>
-      <w:proofErr w:type="gramEnd"/>
-      <w:r>
-        <w:rPr>
-          <w:rFonts w:ascii="Gisha" w:eastAsia="Gisha" w:hAnsi="Gisha" w:cs="Gisha"/>
-          <w:lang w:val="en-US"/>
-        </w:rPr>
-        <w:t>self, index):</w:t>
+        <w:t xml:space="preserve"> delete(self, index):</w:t>
       </w:r>
     </w:p>
     <w:p>
@@ -3538,23 +2759,7 @@
           <w:rFonts w:ascii="Gisha" w:eastAsia="Gisha" w:hAnsi="Gisha" w:cs="Gisha"/>
           <w:lang w:val="en-US"/>
         </w:rPr>
-        <w:t xml:space="preserve">            the logarithm of the number of nodes in the tree </w:t>
-      </w:r>
-      <w:proofErr w:type="gramStart"/>
-      <w:r>
-        <w:rPr>
-          <w:rFonts w:ascii="Gisha" w:eastAsia="Gisha" w:hAnsi="Gisha" w:cs="Gisha"/>
-          <w:lang w:val="en-US"/>
-        </w:rPr>
-        <w:t>in order to</w:t>
-      </w:r>
-      <w:proofErr w:type="gramEnd"/>
-      <w:r>
-        <w:rPr>
-          <w:rFonts w:ascii="Gisha" w:eastAsia="Gisha" w:hAnsi="Gisha" w:cs="Gisha"/>
-          <w:lang w:val="en-US"/>
-        </w:rPr>
-        <w:t xml:space="preserve"> find the correct node to delete,</w:t>
+        <w:t xml:space="preserve">            the logarithm of the number of nodes in the tree in order to find the correct node to delete,</w:t>
       </w:r>
     </w:p>
     <w:p>
@@ -3585,23 +2790,7 @@
           <w:rFonts w:ascii="Gisha" w:eastAsia="Gisha" w:hAnsi="Gisha" w:cs="Gisha"/>
           <w:lang w:val="en-US"/>
         </w:rPr>
-        <w:t xml:space="preserve">The number of rotations performed depends on the balance factor of the nodes and can be at most </w:t>
-      </w:r>
-      <w:proofErr w:type="gramStart"/>
-      <w:r>
-        <w:rPr>
-          <w:rFonts w:ascii="Gisha" w:eastAsia="Gisha" w:hAnsi="Gisha" w:cs="Gisha"/>
-          <w:lang w:val="en-US"/>
-        </w:rPr>
-        <w:t>O(</w:t>
-      </w:r>
-      <w:proofErr w:type="gramEnd"/>
-      <w:r>
-        <w:rPr>
-          <w:rFonts w:ascii="Gisha" w:eastAsia="Gisha" w:hAnsi="Gisha" w:cs="Gisha"/>
-          <w:lang w:val="en-US"/>
-        </w:rPr>
-        <w:t>log n).</w:t>
+        <w:t>The number of rotations performed depends on the balance factor of the nodes and can be at most O(log n).</w:t>
       </w:r>
     </w:p>
     <w:p>
@@ -3646,23 +2835,7 @@
           <w:lang w:val="en-US"/>
         </w:rPr>
         <w:lastRenderedPageBreak/>
-        <w:t>Time complexity: O(log(n)</w:t>
-      </w:r>
-      <w:proofErr w:type="gramStart"/>
-      <w:r>
-        <w:rPr>
-          <w:rFonts w:ascii="Gisha" w:eastAsia="Gisha" w:hAnsi="Gisha" w:cs="Gisha"/>
-          <w:lang w:val="en-US"/>
-        </w:rPr>
-        <w:t>), because</w:t>
-      </w:r>
-      <w:proofErr w:type="gramEnd"/>
-      <w:r>
-        <w:rPr>
-          <w:rFonts w:ascii="Gisha" w:eastAsia="Gisha" w:hAnsi="Gisha" w:cs="Gisha"/>
-          <w:lang w:val="en-US"/>
-        </w:rPr>
-        <w:t xml:space="preserve"> it performs a search in the tree to find the first/last element,</w:t>
+        <w:t>Time complexity: O(log(n)), because it performs a search in the tree to find the first/last element,</w:t>
       </w:r>
       <w:r>
         <w:rPr>
@@ -3704,23 +2877,7 @@
           <w:rFonts w:ascii="Gisha" w:eastAsia="Gisha" w:hAnsi="Gisha" w:cs="Gisha"/>
           <w:lang w:val="en-US"/>
         </w:rPr>
-        <w:t xml:space="preserve"> </w:t>
-      </w:r>
-      <w:proofErr w:type="spellStart"/>
-      <w:r>
-        <w:rPr>
-          <w:rFonts w:ascii="Gisha" w:eastAsia="Gisha" w:hAnsi="Gisha" w:cs="Gisha"/>
-          <w:lang w:val="en-US"/>
-        </w:rPr>
-        <w:t>listToArray</w:t>
-      </w:r>
-      <w:proofErr w:type="spellEnd"/>
-      <w:r>
-        <w:rPr>
-          <w:rFonts w:ascii="Gisha" w:eastAsia="Gisha" w:hAnsi="Gisha" w:cs="Gisha"/>
-          <w:lang w:val="en-US"/>
-        </w:rPr>
-        <w:t>(self):</w:t>
+        <w:t xml:space="preserve"> listToArray(self):</w:t>
       </w:r>
     </w:p>
     <w:p>
@@ -3752,23 +2909,7 @@
           <w:rFonts w:ascii="Gisha" w:eastAsia="Gisha" w:hAnsi="Gisha" w:cs="Gisha"/>
           <w:lang w:val="en-US"/>
         </w:rPr>
-        <w:t xml:space="preserve">Because it must traverse through all the nodes of the tree </w:t>
-      </w:r>
-      <w:proofErr w:type="gramStart"/>
-      <w:r>
-        <w:rPr>
-          <w:rFonts w:ascii="Gisha" w:eastAsia="Gisha" w:hAnsi="Gisha" w:cs="Gisha"/>
-          <w:lang w:val="en-US"/>
-        </w:rPr>
-        <w:t>in order to</w:t>
-      </w:r>
-      <w:proofErr w:type="gramEnd"/>
-      <w:r>
-        <w:rPr>
-          <w:rFonts w:ascii="Gisha" w:eastAsia="Gisha" w:hAnsi="Gisha" w:cs="Gisha"/>
-          <w:lang w:val="en-US"/>
-        </w:rPr>
-        <w:t xml:space="preserve"> create the resulting list</w:t>
+        <w:t>Because it must traverse through all the nodes of the tree in order to create the resulting list</w:t>
       </w:r>
       <w:r>
         <w:rPr>
@@ -3810,39 +2951,7 @@
           <w:rFonts w:ascii="Gisha" w:eastAsia="Gisha" w:hAnsi="Gisha" w:cs="Gisha"/>
           <w:lang w:val="en-US"/>
         </w:rPr>
-        <w:t xml:space="preserve"> </w:t>
-      </w:r>
-      <w:proofErr w:type="spellStart"/>
-      <w:r>
-        <w:rPr>
-          <w:rFonts w:ascii="Gisha" w:eastAsia="Gisha" w:hAnsi="Gisha" w:cs="Gisha"/>
-          <w:lang w:val="en-US"/>
-        </w:rPr>
-        <w:t>regular_</w:t>
-      </w:r>
-      <w:proofErr w:type="gramStart"/>
-      <w:r>
-        <w:rPr>
-          <w:rFonts w:ascii="Gisha" w:eastAsia="Gisha" w:hAnsi="Gisha" w:cs="Gisha"/>
-          <w:lang w:val="en-US"/>
-        </w:rPr>
-        <w:t>insert</w:t>
-      </w:r>
-      <w:proofErr w:type="spellEnd"/>
-      <w:r>
-        <w:rPr>
-          <w:rFonts w:ascii="Gisha" w:eastAsia="Gisha" w:hAnsi="Gisha" w:cs="Gisha"/>
-          <w:lang w:val="en-US"/>
-        </w:rPr>
-        <w:t>(</w:t>
-      </w:r>
-      <w:proofErr w:type="gramEnd"/>
-      <w:r>
-        <w:rPr>
-          <w:rFonts w:ascii="Gisha" w:eastAsia="Gisha" w:hAnsi="Gisha" w:cs="Gisha"/>
-          <w:lang w:val="en-US"/>
-        </w:rPr>
-        <w:t>self, node):</w:t>
+        <w:t xml:space="preserve"> regular_insert(self, node):</w:t>
       </w:r>
     </w:p>
     <w:p>
@@ -3874,23 +2983,7 @@
           <w:lang w:val="en-US"/>
         </w:rPr>
         <w:tab/>
-        <w:t xml:space="preserve">Because it </w:t>
-      </w:r>
-      <w:proofErr w:type="spellStart"/>
-      <w:r>
-        <w:rPr>
-          <w:rFonts w:ascii="Gisha" w:eastAsia="Gisha" w:hAnsi="Gisha" w:cs="Gisha"/>
-          <w:lang w:val="en-US"/>
-        </w:rPr>
-        <w:t>excerts</w:t>
-      </w:r>
-      <w:proofErr w:type="spellEnd"/>
-      <w:r>
-        <w:rPr>
-          <w:rFonts w:ascii="Gisha" w:eastAsia="Gisha" w:hAnsi="Gisha" w:cs="Gisha"/>
-          <w:lang w:val="en-US"/>
-        </w:rPr>
-        <w:t xml:space="preserve"> a method of insertion which makes a binary search </w:t>
+        <w:t xml:space="preserve">Because it excerts a method of insertion which makes a binary search </w:t>
       </w:r>
     </w:p>
     <w:p>
@@ -3934,55 +3027,7 @@
           <w:rFonts w:ascii="Gisha" w:eastAsia="Gisha" w:hAnsi="Gisha" w:cs="Gisha"/>
           <w:lang w:val="en-US"/>
         </w:rPr>
-        <w:t xml:space="preserve"> _</w:t>
-      </w:r>
-      <w:proofErr w:type="spellStart"/>
-      <w:r>
-        <w:rPr>
-          <w:rFonts w:ascii="Gisha" w:eastAsia="Gisha" w:hAnsi="Gisha" w:cs="Gisha"/>
-          <w:lang w:val="en-US"/>
-        </w:rPr>
-        <w:t>sort_</w:t>
-      </w:r>
-      <w:proofErr w:type="gramStart"/>
-      <w:r>
-        <w:rPr>
-          <w:rFonts w:ascii="Gisha" w:eastAsia="Gisha" w:hAnsi="Gisha" w:cs="Gisha"/>
-          <w:lang w:val="en-US"/>
-        </w:rPr>
-        <w:t>rec</w:t>
-      </w:r>
-      <w:proofErr w:type="spellEnd"/>
-      <w:r>
-        <w:rPr>
-          <w:rFonts w:ascii="Gisha" w:eastAsia="Gisha" w:hAnsi="Gisha" w:cs="Gisha"/>
-          <w:lang w:val="en-US"/>
-        </w:rPr>
-        <w:t>(</w:t>
-      </w:r>
-      <w:proofErr w:type="gramEnd"/>
-      <w:r>
-        <w:rPr>
-          <w:rFonts w:ascii="Gisha" w:eastAsia="Gisha" w:hAnsi="Gisha" w:cs="Gisha"/>
-          <w:lang w:val="en-US"/>
-        </w:rPr>
-        <w:t xml:space="preserve">self, </w:t>
-      </w:r>
-      <w:proofErr w:type="spellStart"/>
-      <w:r>
-        <w:rPr>
-          <w:rFonts w:ascii="Gisha" w:eastAsia="Gisha" w:hAnsi="Gisha" w:cs="Gisha"/>
-          <w:lang w:val="en-US"/>
-        </w:rPr>
-        <w:t>sorted_tree</w:t>
-      </w:r>
-      <w:proofErr w:type="spellEnd"/>
-      <w:r>
-        <w:rPr>
-          <w:rFonts w:ascii="Gisha" w:eastAsia="Gisha" w:hAnsi="Gisha" w:cs="Gisha"/>
-          <w:lang w:val="en-US"/>
-        </w:rPr>
-        <w:t>):</w:t>
+        <w:t xml:space="preserve"> _sort_rec(self, sorted_tree):</w:t>
       </w:r>
     </w:p>
     <w:p>
@@ -3998,23 +3043,7 @@
           <w:lang w:val="en-US"/>
         </w:rPr>
         <w:tab/>
-        <w:t xml:space="preserve">The time complexity of this method is </w:t>
-      </w:r>
-      <w:proofErr w:type="gramStart"/>
-      <w:r>
-        <w:rPr>
-          <w:rFonts w:ascii="Gisha" w:eastAsia="Gisha" w:hAnsi="Gisha" w:cs="Gisha"/>
-          <w:lang w:val="en-US"/>
-        </w:rPr>
-        <w:t>O(</w:t>
-      </w:r>
-      <w:proofErr w:type="gramEnd"/>
-      <w:r>
-        <w:rPr>
-          <w:rFonts w:ascii="Gisha" w:eastAsia="Gisha" w:hAnsi="Gisha" w:cs="Gisha"/>
-          <w:lang w:val="en-US"/>
-        </w:rPr>
-        <w:t>n log(n))</w:t>
+        <w:t>The time complexity of this method is O(n log(n))</w:t>
       </w:r>
       <w:r>
         <w:rPr>
@@ -4037,23 +3066,7 @@
           <w:rFonts w:ascii="Gisha" w:eastAsia="Gisha" w:hAnsi="Gisha" w:cs="Gisha"/>
           <w:lang w:val="en-US"/>
         </w:rPr>
-        <w:t xml:space="preserve">This is because the method iterates through every node in the AVL tree once </w:t>
-      </w:r>
-      <w:proofErr w:type="gramStart"/>
-      <w:r>
-        <w:rPr>
-          <w:rFonts w:ascii="Gisha" w:eastAsia="Gisha" w:hAnsi="Gisha" w:cs="Gisha"/>
-          <w:lang w:val="en-US"/>
-        </w:rPr>
-        <w:t>in order to</w:t>
-      </w:r>
-      <w:proofErr w:type="gramEnd"/>
-      <w:r>
-        <w:rPr>
-          <w:rFonts w:ascii="Gisha" w:eastAsia="Gisha" w:hAnsi="Gisha" w:cs="Gisha"/>
-          <w:lang w:val="en-US"/>
-        </w:rPr>
-        <w:t xml:space="preserve"> add it</w:t>
+        <w:t>This is because the method iterates through every node in the AVL tree once in order to add it</w:t>
       </w:r>
       <w:r>
         <w:rPr>
@@ -4081,23 +3094,7 @@
           <w:rFonts w:ascii="Gisha" w:eastAsia="Gisha" w:hAnsi="Gisha" w:cs="Gisha"/>
           <w:lang w:val="en-US"/>
         </w:rPr>
-        <w:t xml:space="preserve">overall time complexity is </w:t>
-      </w:r>
-      <w:proofErr w:type="gramStart"/>
-      <w:r>
-        <w:rPr>
-          <w:rFonts w:ascii="Gisha" w:eastAsia="Gisha" w:hAnsi="Gisha" w:cs="Gisha"/>
-          <w:lang w:val="en-US"/>
-        </w:rPr>
-        <w:t>O(</w:t>
-      </w:r>
-      <w:proofErr w:type="gramEnd"/>
-      <w:r>
-        <w:rPr>
-          <w:rFonts w:ascii="Gisha" w:eastAsia="Gisha" w:hAnsi="Gisha" w:cs="Gisha"/>
-          <w:lang w:val="en-US"/>
-        </w:rPr>
-        <w:t>n * log(n)).</w:t>
+        <w:t>overall time complexity is O(n * log(n)).</w:t>
       </w:r>
     </w:p>
     <w:p>
@@ -4141,23 +3138,7 @@
           <w:lang w:val="en-US"/>
         </w:rPr>
         <w:tab/>
-        <w:t xml:space="preserve">The time complexity of this method is </w:t>
-      </w:r>
-      <w:proofErr w:type="gramStart"/>
-      <w:r>
-        <w:rPr>
-          <w:rFonts w:ascii="Gisha" w:eastAsia="Gisha" w:hAnsi="Gisha" w:cs="Gisha"/>
-          <w:lang w:val="en-US"/>
-        </w:rPr>
-        <w:t>O(</w:t>
-      </w:r>
-      <w:proofErr w:type="gramEnd"/>
-      <w:r>
-        <w:rPr>
-          <w:rFonts w:ascii="Gisha" w:eastAsia="Gisha" w:hAnsi="Gisha" w:cs="Gisha"/>
-          <w:lang w:val="en-US"/>
-        </w:rPr>
-        <w:t>n log(n))</w:t>
+        <w:t>The time complexity of this method is O(n log(n))</w:t>
       </w:r>
     </w:p>
     <w:p>
@@ -4173,39 +3154,7 @@
           <w:rFonts w:ascii="Gisha" w:eastAsia="Gisha" w:hAnsi="Gisha" w:cs="Gisha"/>
           <w:lang w:val="en-US"/>
         </w:rPr>
-        <w:t>This is because the method calls the `_</w:t>
-      </w:r>
-      <w:proofErr w:type="spellStart"/>
-      <w:r>
-        <w:rPr>
-          <w:rFonts w:ascii="Gisha" w:eastAsia="Gisha" w:hAnsi="Gisha" w:cs="Gisha"/>
-          <w:lang w:val="en-US"/>
-        </w:rPr>
-        <w:t>sort_rec</w:t>
-      </w:r>
-      <w:proofErr w:type="spellEnd"/>
-      <w:r>
-        <w:rPr>
-          <w:rFonts w:ascii="Gisha" w:eastAsia="Gisha" w:hAnsi="Gisha" w:cs="Gisha"/>
-          <w:lang w:val="en-US"/>
-        </w:rPr>
-        <w:t xml:space="preserve">` method, which has a time complexity of </w:t>
-      </w:r>
-      <w:proofErr w:type="gramStart"/>
-      <w:r>
-        <w:rPr>
-          <w:rFonts w:ascii="Gisha" w:eastAsia="Gisha" w:hAnsi="Gisha" w:cs="Gisha"/>
-          <w:lang w:val="en-US"/>
-        </w:rPr>
-        <w:t>O(</w:t>
-      </w:r>
-      <w:proofErr w:type="gramEnd"/>
-      <w:r>
-        <w:rPr>
-          <w:rFonts w:ascii="Gisha" w:eastAsia="Gisha" w:hAnsi="Gisha" w:cs="Gisha"/>
-          <w:lang w:val="en-US"/>
-        </w:rPr>
-        <w:t>n log(n)).</w:t>
+        <w:t>This is because the method calls the `_sort_rec` method, which has a time complexity of O(n log(n)).</w:t>
       </w:r>
       <w:r>
         <w:rPr>
@@ -4219,23 +3168,7 @@
           <w:rFonts w:ascii="Gisha" w:eastAsia="Gisha" w:hAnsi="Gisha" w:cs="Gisha"/>
           <w:lang w:val="en-US"/>
         </w:rPr>
-        <w:t xml:space="preserve">The rest of the method has a </w:t>
-      </w:r>
-      <w:proofErr w:type="gramStart"/>
-      <w:r>
-        <w:rPr>
-          <w:rFonts w:ascii="Gisha" w:eastAsia="Gisha" w:hAnsi="Gisha" w:cs="Gisha"/>
-          <w:lang w:val="en-US"/>
-        </w:rPr>
-        <w:t>o(</w:t>
-      </w:r>
-      <w:proofErr w:type="gramEnd"/>
-      <w:r>
-        <w:rPr>
-          <w:rFonts w:ascii="Gisha" w:eastAsia="Gisha" w:hAnsi="Gisha" w:cs="Gisha"/>
-          <w:lang w:val="en-US"/>
-        </w:rPr>
-        <w:t>n log(n)) time complexity.</w:t>
+        <w:t>The rest of the method has a o(n log(n)) time complexity.</w:t>
       </w:r>
     </w:p>
     <w:p>
@@ -4287,23 +3220,7 @@
           <w:lang w:val="en-US"/>
         </w:rPr>
         <w:tab/>
-        <w:t xml:space="preserve">The time complexity of this method is </w:t>
-      </w:r>
-      <w:proofErr w:type="gramStart"/>
-      <w:r>
-        <w:rPr>
-          <w:rFonts w:ascii="Gisha" w:eastAsia="Gisha" w:hAnsi="Gisha" w:cs="Gisha"/>
-          <w:lang w:val="en-US"/>
-        </w:rPr>
-        <w:t>O(</w:t>
-      </w:r>
-      <w:proofErr w:type="gramEnd"/>
-      <w:r>
-        <w:rPr>
-          <w:rFonts w:ascii="Gisha" w:eastAsia="Gisha" w:hAnsi="Gisha" w:cs="Gisha"/>
-          <w:lang w:val="en-US"/>
-        </w:rPr>
-        <w:t>n log(n))</w:t>
+        <w:t>The time complexity of this method is O(n log(n))</w:t>
       </w:r>
     </w:p>
     <w:p>
@@ -4375,156 +3292,44 @@
           <w:rFonts w:ascii="Gisha" w:eastAsia="Gisha" w:hAnsi="Gisha" w:cs="Gisha"/>
           <w:lang w:val="en-US"/>
         </w:rPr>
+        <w:t xml:space="preserve"> concat(self, lst):</w:t>
+      </w:r>
+    </w:p>
+    <w:p>
+      <w:pPr>
+        <w:ind w:left="720"/>
+        <w:rPr>
+          <w:rFonts w:ascii="Gisha" w:eastAsia="Gisha" w:hAnsi="Gisha" w:cs="Gisha"/>
+          <w:lang w:val="en-US"/>
+        </w:rPr>
+      </w:pPr>
+      <w:r>
+        <w:rPr>
+          <w:rFonts w:ascii="Gisha" w:eastAsia="Gisha" w:hAnsi="Gisha" w:cs="Gisha"/>
+          <w:lang w:val="en-US"/>
+        </w:rPr>
+        <w:t>The time complexity of this method is O(log(n)), This is because the method calls the `append` method, which has a time complexity</w:t>
+      </w:r>
+      <w:r>
+        <w:rPr>
+          <w:rFonts w:ascii="Gisha" w:eastAsia="Gisha" w:hAnsi="Gisha" w:cs="Gisha"/>
+          <w:lang w:val="en-US"/>
+        </w:rPr>
         <w:t xml:space="preserve"> </w:t>
       </w:r>
-      <w:proofErr w:type="spellStart"/>
-      <w:proofErr w:type="gramStart"/>
-      <w:r>
-        <w:rPr>
-          <w:rFonts w:ascii="Gisha" w:eastAsia="Gisha" w:hAnsi="Gisha" w:cs="Gisha"/>
-          <w:lang w:val="en-US"/>
-        </w:rPr>
-        <w:t>concat</w:t>
-      </w:r>
-      <w:proofErr w:type="spellEnd"/>
-      <w:r>
-        <w:rPr>
-          <w:rFonts w:ascii="Gisha" w:eastAsia="Gisha" w:hAnsi="Gisha" w:cs="Gisha"/>
-          <w:lang w:val="en-US"/>
-        </w:rPr>
-        <w:t>(</w:t>
-      </w:r>
-      <w:proofErr w:type="gramEnd"/>
-      <w:r>
-        <w:rPr>
-          <w:rFonts w:ascii="Gisha" w:eastAsia="Gisha" w:hAnsi="Gisha" w:cs="Gisha"/>
-          <w:lang w:val="en-US"/>
-        </w:rPr>
-        <w:t xml:space="preserve">self, </w:t>
-      </w:r>
-      <w:proofErr w:type="spellStart"/>
-      <w:r>
-        <w:rPr>
-          <w:rFonts w:ascii="Gisha" w:eastAsia="Gisha" w:hAnsi="Gisha" w:cs="Gisha"/>
-          <w:lang w:val="en-US"/>
-        </w:rPr>
-        <w:t>lst</w:t>
-      </w:r>
-      <w:proofErr w:type="spellEnd"/>
-      <w:r>
-        <w:rPr>
-          <w:rFonts w:ascii="Gisha" w:eastAsia="Gisha" w:hAnsi="Gisha" w:cs="Gisha"/>
-          <w:lang w:val="en-US"/>
-        </w:rPr>
-        <w:t>):</w:t>
-      </w:r>
-    </w:p>
-    <w:p>
-      <w:pPr>
-        <w:ind w:left="720"/>
-        <w:rPr>
-          <w:rFonts w:ascii="Gisha" w:eastAsia="Gisha" w:hAnsi="Gisha" w:cs="Gisha"/>
-          <w:lang w:val="en-US"/>
-        </w:rPr>
-      </w:pPr>
-      <w:r>
-        <w:rPr>
-          <w:rFonts w:ascii="Gisha" w:eastAsia="Gisha" w:hAnsi="Gisha" w:cs="Gisha"/>
-          <w:lang w:val="en-US"/>
-        </w:rPr>
-        <w:t xml:space="preserve">The time complexity of this method is </w:t>
-      </w:r>
-      <w:proofErr w:type="gramStart"/>
-      <w:r>
-        <w:rPr>
-          <w:rFonts w:ascii="Gisha" w:eastAsia="Gisha" w:hAnsi="Gisha" w:cs="Gisha"/>
-          <w:lang w:val="en-US"/>
-        </w:rPr>
-        <w:t>O(</w:t>
-      </w:r>
-      <w:proofErr w:type="gramEnd"/>
-      <w:r>
-        <w:rPr>
-          <w:rFonts w:ascii="Gisha" w:eastAsia="Gisha" w:hAnsi="Gisha" w:cs="Gisha"/>
-          <w:lang w:val="en-US"/>
-        </w:rPr>
-        <w:t>k log(n)), where k is the number of nodes in the tree list</w:t>
-      </w:r>
-      <w:r>
-        <w:rPr>
-          <w:rFonts w:ascii="Gisha" w:eastAsia="Gisha" w:hAnsi="Gisha" w:cs="Gisha"/>
-          <w:lang w:val="en-US"/>
-        </w:rPr>
-        <w:t xml:space="preserve"> </w:t>
-      </w:r>
-      <w:r>
-        <w:rPr>
-          <w:rFonts w:ascii="Gisha" w:eastAsia="Gisha" w:hAnsi="Gisha" w:cs="Gisha"/>
-          <w:lang w:val="en-US"/>
-        </w:rPr>
-        <w:t>'</w:t>
-      </w:r>
-      <w:proofErr w:type="spellStart"/>
-      <w:r>
-        <w:rPr>
-          <w:rFonts w:ascii="Gisha" w:eastAsia="Gisha" w:hAnsi="Gisha" w:cs="Gisha"/>
-          <w:lang w:val="en-US"/>
-        </w:rPr>
-        <w:t>lst</w:t>
-      </w:r>
-      <w:proofErr w:type="spellEnd"/>
-      <w:r>
-        <w:rPr>
-          <w:rFonts w:ascii="Gisha" w:eastAsia="Gisha" w:hAnsi="Gisha" w:cs="Gisha"/>
-          <w:lang w:val="en-US"/>
-        </w:rPr>
-        <w:t>'. This is because the method calls the `append` method, which has a time complexity</w:t>
-      </w:r>
-      <w:r>
-        <w:rPr>
-          <w:rFonts w:ascii="Gisha" w:eastAsia="Gisha" w:hAnsi="Gisha" w:cs="Gisha"/>
-          <w:lang w:val="en-US"/>
-        </w:rPr>
-        <w:t xml:space="preserve"> </w:t>
-      </w:r>
-      <w:r>
-        <w:rPr>
-          <w:rFonts w:ascii="Gisha" w:eastAsia="Gisha" w:hAnsi="Gisha" w:cs="Gisha"/>
-          <w:lang w:val="en-US"/>
-        </w:rPr>
-        <w:t xml:space="preserve">of O(log(n)), for every </w:t>
-      </w:r>
-      <w:proofErr w:type="spellStart"/>
-      <w:r>
-        <w:rPr>
-          <w:rFonts w:ascii="Gisha" w:eastAsia="Gisha" w:hAnsi="Gisha" w:cs="Gisha"/>
-          <w:lang w:val="en-US"/>
-        </w:rPr>
-        <w:t>inesrtion</w:t>
-      </w:r>
-      <w:proofErr w:type="spellEnd"/>
-      <w:r>
-        <w:rPr>
-          <w:rFonts w:ascii="Gisha" w:eastAsia="Gisha" w:hAnsi="Gisha" w:cs="Gisha"/>
-          <w:lang w:val="en-US"/>
-        </w:rPr>
-        <w:t xml:space="preserve"> done from '</w:t>
-      </w:r>
-      <w:proofErr w:type="spellStart"/>
-      <w:r>
-        <w:rPr>
-          <w:rFonts w:ascii="Gisha" w:eastAsia="Gisha" w:hAnsi="Gisha" w:cs="Gisha"/>
-          <w:lang w:val="en-US"/>
-        </w:rPr>
-        <w:t>lst</w:t>
-      </w:r>
-      <w:proofErr w:type="spellEnd"/>
-      <w:r>
-        <w:rPr>
-          <w:rFonts w:ascii="Gisha" w:eastAsia="Gisha" w:hAnsi="Gisha" w:cs="Gisha"/>
-          <w:lang w:val="en-US"/>
-        </w:rPr>
-        <w:t>'.</w:t>
+      <w:r>
+        <w:rPr>
+          <w:rFonts w:ascii="Gisha" w:eastAsia="Gisha" w:hAnsi="Gisha" w:cs="Gisha"/>
+          <w:lang w:val="en-US"/>
+        </w:rPr>
+        <w:t xml:space="preserve">of O(log(n)), </w:t>
+      </w:r>
+      <w:r>
+        <w:rPr>
+          <w:rFonts w:ascii="Gisha" w:eastAsia="Gisha" w:hAnsi="Gisha" w:cs="Gisha"/>
+          <w:lang w:val="en-US"/>
+        </w:rPr>
+        <w:t>followed by O(log(n)) rotations.</w:t>
       </w:r>
     </w:p>
     <w:p>
@@ -4553,39 +3358,7 @@
           <w:lang w:val="en-US"/>
         </w:rPr>
         <w:lastRenderedPageBreak/>
-        <w:t xml:space="preserve"> </w:t>
-      </w:r>
-      <w:proofErr w:type="gramStart"/>
-      <w:r>
-        <w:rPr>
-          <w:rFonts w:ascii="Gisha" w:eastAsia="Gisha" w:hAnsi="Gisha" w:cs="Gisha"/>
-          <w:lang w:val="en-US"/>
-        </w:rPr>
-        <w:t>search(</w:t>
-      </w:r>
-      <w:proofErr w:type="gramEnd"/>
-      <w:r>
-        <w:rPr>
-          <w:rFonts w:ascii="Gisha" w:eastAsia="Gisha" w:hAnsi="Gisha" w:cs="Gisha"/>
-          <w:lang w:val="en-US"/>
-        </w:rPr>
-        <w:t xml:space="preserve">self, </w:t>
-      </w:r>
-      <w:proofErr w:type="spellStart"/>
-      <w:r>
-        <w:rPr>
-          <w:rFonts w:ascii="Gisha" w:eastAsia="Gisha" w:hAnsi="Gisha" w:cs="Gisha"/>
-          <w:lang w:val="en-US"/>
-        </w:rPr>
-        <w:t>val</w:t>
-      </w:r>
-      <w:proofErr w:type="spellEnd"/>
-      <w:r>
-        <w:rPr>
-          <w:rFonts w:ascii="Gisha" w:eastAsia="Gisha" w:hAnsi="Gisha" w:cs="Gisha"/>
-          <w:lang w:val="en-US"/>
-        </w:rPr>
-        <w:t>):</w:t>
+        <w:t xml:space="preserve"> search(self, val):</w:t>
       </w:r>
     </w:p>
     <w:p>
@@ -4624,23 +3397,7 @@
           <w:rFonts w:ascii="Gisha" w:eastAsia="Gisha" w:hAnsi="Gisha" w:cs="Gisha"/>
           <w:lang w:val="en-US"/>
         </w:rPr>
-        <w:t xml:space="preserve">This is because the method iterates through every node in the AVL tree once </w:t>
-      </w:r>
-      <w:proofErr w:type="gramStart"/>
-      <w:r>
-        <w:rPr>
-          <w:rFonts w:ascii="Gisha" w:eastAsia="Gisha" w:hAnsi="Gisha" w:cs="Gisha"/>
-          <w:lang w:val="en-US"/>
-        </w:rPr>
-        <w:t>in order to</w:t>
-      </w:r>
-      <w:proofErr w:type="gramEnd"/>
-      <w:r>
-        <w:rPr>
-          <w:rFonts w:ascii="Gisha" w:eastAsia="Gisha" w:hAnsi="Gisha" w:cs="Gisha"/>
-          <w:lang w:val="en-US"/>
-        </w:rPr>
-        <w:t xml:space="preserve"> find the</w:t>
+        <w:t>This is because the method iterates through every node in the AVL tree once in order to find the</w:t>
       </w:r>
       <w:r>
         <w:rPr>
@@ -4682,39 +3439,7 @@
           <w:rFonts w:ascii="Gisha" w:eastAsia="Gisha" w:hAnsi="Gisha" w:cs="Gisha"/>
           <w:lang w:val="en-US"/>
         </w:rPr>
-        <w:t xml:space="preserve"> __</w:t>
-      </w:r>
-      <w:proofErr w:type="spellStart"/>
-      <w:r>
-        <w:rPr>
-          <w:rFonts w:ascii="Gisha" w:eastAsia="Gisha" w:hAnsi="Gisha" w:cs="Gisha"/>
-          <w:lang w:val="en-US"/>
-        </w:rPr>
-        <w:t>repr</w:t>
-      </w:r>
-      <w:proofErr w:type="spellEnd"/>
-      <w:r>
-        <w:rPr>
-          <w:rFonts w:ascii="Gisha" w:eastAsia="Gisha" w:hAnsi="Gisha" w:cs="Gisha"/>
-          <w:lang w:val="en-US"/>
-        </w:rPr>
-        <w:t>__(self)/__</w:t>
-      </w:r>
-      <w:proofErr w:type="spellStart"/>
-      <w:r>
-        <w:rPr>
-          <w:rFonts w:ascii="Gisha" w:eastAsia="Gisha" w:hAnsi="Gisha" w:cs="Gisha"/>
-          <w:lang w:val="en-US"/>
-        </w:rPr>
-        <w:t>iter</w:t>
-      </w:r>
-      <w:proofErr w:type="spellEnd"/>
-      <w:r>
-        <w:rPr>
-          <w:rFonts w:ascii="Gisha" w:eastAsia="Gisha" w:hAnsi="Gisha" w:cs="Gisha"/>
-          <w:lang w:val="en-US"/>
-        </w:rPr>
-        <w:t>__(self):</w:t>
+        <w:t xml:space="preserve"> __repr__(self)/__iter__(self):</w:t>
       </w:r>
     </w:p>
     <w:p>
@@ -4731,39 +3456,7 @@
           <w:lang w:val="en-US"/>
         </w:rPr>
         <w:tab/>
-        <w:t>Time complexity is O(n</w:t>
-      </w:r>
-      <w:proofErr w:type="gramStart"/>
-      <w:r>
-        <w:rPr>
-          <w:rFonts w:ascii="Gisha" w:eastAsia="Gisha" w:hAnsi="Gisha" w:cs="Gisha"/>
-          <w:lang w:val="en-US"/>
-        </w:rPr>
-        <w:t>), since</w:t>
-      </w:r>
-      <w:proofErr w:type="gramEnd"/>
-      <w:r>
-        <w:rPr>
-          <w:rFonts w:ascii="Gisha" w:eastAsia="Gisha" w:hAnsi="Gisha" w:cs="Gisha"/>
-          <w:lang w:val="en-US"/>
-        </w:rPr>
-        <w:t xml:space="preserve"> it relies on a list </w:t>
-      </w:r>
-      <w:proofErr w:type="spellStart"/>
-      <w:r>
-        <w:rPr>
-          <w:rFonts w:ascii="Gisha" w:eastAsia="Gisha" w:hAnsi="Gisha" w:cs="Gisha"/>
-          <w:lang w:val="en-US"/>
-        </w:rPr>
-        <w:t>converstion</w:t>
-      </w:r>
-      <w:proofErr w:type="spellEnd"/>
-      <w:r>
-        <w:rPr>
-          <w:rFonts w:ascii="Gisha" w:eastAsia="Gisha" w:hAnsi="Gisha" w:cs="Gisha"/>
-          <w:lang w:val="en-US"/>
-        </w:rPr>
-        <w:t xml:space="preserve"> to return.</w:t>
+        <w:t>Time complexity is O(n), since it relies on a list converstion to return.</w:t>
       </w:r>
     </w:p>
     <w:p>
@@ -5331,7 +4024,7 @@
               <w:bidi/>
               <w:ind w:left="0"/>
               <w:rPr>
-                <w:rFonts w:ascii="Gisha" w:eastAsia="Gisha" w:hAnsi="Gisha" w:cs="Gisha" w:hint="cs"/>
+                <w:rFonts w:ascii="Gisha" w:eastAsia="Gisha" w:hAnsi="Gisha" w:cs="Gisha"/>
                 <w:rtl/>
                 <w:lang w:val="en-US"/>
               </w:rPr>
@@ -5355,7 +4048,7 @@
               <w:bidi/>
               <w:ind w:left="0"/>
               <w:rPr>
-                <w:rFonts w:ascii="Gisha" w:eastAsia="Gisha" w:hAnsi="Gisha" w:cs="Gisha" w:hint="cs"/>
+                <w:rFonts w:ascii="Gisha" w:eastAsia="Gisha" w:hAnsi="Gisha" w:cs="Gisha"/>
                 <w:rtl/>
                 <w:lang w:val="en-US"/>
               </w:rPr>
@@ -5381,7 +4074,7 @@
               <w:bidi/>
               <w:ind w:left="0"/>
               <w:rPr>
-                <w:rFonts w:ascii="Gisha" w:eastAsia="Gisha" w:hAnsi="Gisha" w:cs="Gisha" w:hint="cs"/>
+                <w:rFonts w:ascii="Gisha" w:eastAsia="Gisha" w:hAnsi="Gisha" w:cs="Gisha"/>
                 <w:rtl/>
                 <w:lang w:val="en-US"/>
               </w:rPr>
@@ -5468,7 +4161,7 @@
               <w:bidi/>
               <w:ind w:left="0"/>
               <w:rPr>
-                <w:rFonts w:ascii="Gisha" w:eastAsia="Gisha" w:hAnsi="Gisha" w:cs="Gisha" w:hint="cs"/>
+                <w:rFonts w:ascii="Gisha" w:eastAsia="Gisha" w:hAnsi="Gisha" w:cs="Gisha"/>
                 <w:rtl/>
                 <w:lang w:val="en-US"/>
               </w:rPr>
@@ -5534,7 +4227,7 @@
               <w:bidi/>
               <w:ind w:left="0"/>
               <w:rPr>
-                <w:rFonts w:ascii="Gisha" w:eastAsia="Gisha" w:hAnsi="Gisha" w:cs="Gisha" w:hint="cs"/>
+                <w:rFonts w:ascii="Gisha" w:eastAsia="Gisha" w:hAnsi="Gisha" w:cs="Gisha"/>
                 <w:rtl/>
                 <w:lang w:val="en-US"/>
               </w:rPr>
@@ -5927,7 +4620,7 @@
       <w:pPr>
         <w:bidi/>
         <w:rPr>
-          <w:rFonts w:ascii="Gisha" w:eastAsia="Gisha" w:hAnsi="Gisha" w:cs="Gisha" w:hint="cs"/>
+          <w:rFonts w:ascii="Gisha" w:eastAsia="Gisha" w:hAnsi="Gisha" w:cs="Gisha"/>
           <w:rtl/>
           <w:lang w:val="en-US"/>
         </w:rPr>
@@ -5984,15 +4677,7 @@
           <w:rtl/>
           <w:lang w:val="en-US"/>
         </w:rPr>
-        <w:t xml:space="preserve"> עבור הקלטים משאלה 1, ואכן ראינו </w:t>
-      </w:r>
-      <w:r>
-        <w:rPr>
-          <w:rFonts w:ascii="Gisha" w:eastAsia="Gisha" w:hAnsi="Gisha" w:cs="Gisha" w:hint="cs"/>
-          <w:rtl/>
-          <w:lang w:val="en-US"/>
-        </w:rPr>
-        <w:t xml:space="preserve">פריצה בביצועים של </w:t>
+        <w:t xml:space="preserve"> עבור הקלטים משאלה 1, ואכן ראינו פריצה בביצועים של </w:t>
       </w:r>
       <w:r>
         <w:rPr>
@@ -6070,7 +4755,7 @@
           <w:noProof/>
         </w:rPr>
         <w:drawing>
-          <wp:inline distT="0" distB="0" distL="0" distR="0" wp14:anchorId="485DF564" wp14:editId="579BD571">
+          <wp:inline distT="0" distB="0" distL="0" distR="0" wp14:anchorId="485DF564" wp14:editId="33BC195A">
             <wp:extent cx="4572000" cy="2743200"/>
             <wp:effectExtent l="0" t="0" r="0" b="0"/>
             <wp:docPr id="8" name="Chart 8">
@@ -6281,7 +4966,7 @@
               <w:bidi/>
               <w:ind w:left="0"/>
               <w:rPr>
-                <w:rFonts w:ascii="Gisha" w:eastAsia="Gisha" w:hAnsi="Gisha" w:cs="Gisha" w:hint="cs"/>
+                <w:rFonts w:ascii="Gisha" w:eastAsia="Gisha" w:hAnsi="Gisha" w:cs="Gisha"/>
                 <w:rtl/>
                 <w:lang w:val="en-US"/>
               </w:rPr>
@@ -6305,7 +4990,7 @@
               <w:bidi/>
               <w:ind w:left="0"/>
               <w:rPr>
-                <w:rFonts w:ascii="Gisha" w:eastAsia="Gisha" w:hAnsi="Gisha" w:cs="Gisha" w:hint="cs"/>
+                <w:rFonts w:ascii="Gisha" w:eastAsia="Gisha" w:hAnsi="Gisha" w:cs="Gisha"/>
                 <w:rtl/>
                 <w:lang w:val="en-US"/>
               </w:rPr>
@@ -6331,7 +5016,7 @@
               <w:bidi/>
               <w:ind w:left="0"/>
               <w:rPr>
-                <w:rFonts w:ascii="Gisha" w:eastAsia="Gisha" w:hAnsi="Gisha" w:cs="Gisha" w:hint="cs"/>
+                <w:rFonts w:ascii="Gisha" w:eastAsia="Gisha" w:hAnsi="Gisha" w:cs="Gisha"/>
                 <w:rtl/>
                 <w:lang w:val="en-US"/>
               </w:rPr>
@@ -6427,7 +5112,7 @@
               <w:bidi/>
               <w:ind w:left="0"/>
               <w:rPr>
-                <w:rFonts w:ascii="Gisha" w:eastAsia="Gisha" w:hAnsi="Gisha" w:cs="Gisha" w:hint="cs"/>
+                <w:rFonts w:ascii="Gisha" w:eastAsia="Gisha" w:hAnsi="Gisha" w:cs="Gisha"/>
                 <w:rtl/>
                 <w:lang w:val="en-US"/>
               </w:rPr>
@@ -6539,27 +5224,19 @@
               <w:bidi/>
               <w:ind w:left="0"/>
               <w:rPr>
+                <w:rFonts w:ascii="Gisha" w:eastAsia="Gisha" w:hAnsi="Gisha" w:cs="Gisha"/>
+                <w:rtl/>
+                <w:lang w:val="en-US"/>
+              </w:rPr>
+            </w:pPr>
+            <w:r>
+              <w:rPr>
                 <w:rFonts w:ascii="Gisha" w:eastAsia="Gisha" w:hAnsi="Gisha" w:cs="Gisha" w:hint="cs"/>
                 <w:rtl/>
                 <w:lang w:val="en-US"/>
               </w:rPr>
-            </w:pPr>
-            <w:r>
-              <w:rPr>
-                <w:rFonts w:ascii="Gisha" w:eastAsia="Gisha" w:hAnsi="Gisha" w:cs="Gisha" w:hint="cs"/>
-                <w:rtl/>
-                <w:lang w:val="en-US"/>
-              </w:rPr>
               <w:lastRenderedPageBreak/>
-              <w:t xml:space="preserve">במערך פשוט הכנסה </w:t>
-            </w:r>
-            <w:r>
-              <w:rPr>
-                <w:rFonts w:ascii="Gisha" w:eastAsia="Gisha" w:hAnsi="Gisha" w:cs="Gisha" w:hint="cs"/>
-                <w:rtl/>
-                <w:lang w:val="en-US"/>
-              </w:rPr>
-              <w:t xml:space="preserve">אקראית תדרוש </w:t>
+              <w:t xml:space="preserve">במערך פשוט הכנסה אקראית תדרוש </w:t>
             </w:r>
             <w:r>
               <w:rPr>
@@ -6731,7 +5408,7 @@
         <w:bidi/>
         <w:ind w:left="2520"/>
         <w:rPr>
-          <w:rFonts w:ascii="Gisha" w:eastAsia="Gisha" w:hAnsi="Gisha" w:cs="Gisha" w:hint="cs"/>
+          <w:rFonts w:ascii="Gisha" w:eastAsia="Gisha" w:hAnsi="Gisha" w:cs="Gisha"/>
           <w:rtl/>
           <w:lang w:val="en-US"/>
         </w:rPr>
@@ -7274,7 +5951,6 @@
         <w:bidi/>
         <w:rPr>
           <w:rFonts w:ascii="Gisha" w:eastAsia="Gisha" w:hAnsi="Gisha" w:cs="Gisha"/>
-          <w:rtl/>
           <w:lang w:val="en-US"/>
         </w:rPr>
       </w:pPr>
@@ -7446,7 +6122,7 @@
               <w:bidi/>
               <w:ind w:left="0"/>
               <w:rPr>
-                <w:rFonts w:ascii="Gisha" w:eastAsia="Gisha" w:hAnsi="Gisha" w:cs="Gisha" w:hint="cs"/>
+                <w:rFonts w:ascii="Gisha" w:eastAsia="Gisha" w:hAnsi="Gisha" w:cs="Gisha"/>
                 <w:rtl/>
                 <w:lang w:val="en-US"/>
               </w:rPr>
@@ -7470,7 +6146,7 @@
               <w:bidi/>
               <w:ind w:left="0"/>
               <w:rPr>
-                <w:rFonts w:ascii="Gisha" w:eastAsia="Gisha" w:hAnsi="Gisha" w:cs="Gisha" w:hint="cs"/>
+                <w:rFonts w:ascii="Gisha" w:eastAsia="Gisha" w:hAnsi="Gisha" w:cs="Gisha"/>
                 <w:rtl/>
                 <w:lang w:val="en-US"/>
               </w:rPr>
@@ -7496,7 +6172,7 @@
               <w:bidi/>
               <w:ind w:left="0"/>
               <w:rPr>
-                <w:rFonts w:ascii="Gisha" w:eastAsia="Gisha" w:hAnsi="Gisha" w:cs="Gisha" w:hint="cs"/>
+                <w:rFonts w:ascii="Gisha" w:eastAsia="Gisha" w:hAnsi="Gisha" w:cs="Gisha"/>
                 <w:rtl/>
                 <w:lang w:val="en-US"/>
               </w:rPr>
@@ -7583,26 +6259,18 @@
               <w:bidi/>
               <w:ind w:left="0"/>
               <w:rPr>
+                <w:rFonts w:ascii="Gisha" w:eastAsia="Gisha" w:hAnsi="Gisha" w:cs="Gisha"/>
+                <w:rtl/>
+                <w:lang w:val="en-US"/>
+              </w:rPr>
+            </w:pPr>
+            <w:r>
+              <w:rPr>
                 <w:rFonts w:ascii="Gisha" w:eastAsia="Gisha" w:hAnsi="Gisha" w:cs="Gisha" w:hint="cs"/>
                 <w:rtl/>
                 <w:lang w:val="en-US"/>
               </w:rPr>
-            </w:pPr>
-            <w:r>
-              <w:rPr>
-                <w:rFonts w:ascii="Gisha" w:eastAsia="Gisha" w:hAnsi="Gisha" w:cs="Gisha" w:hint="cs"/>
-                <w:rtl/>
-                <w:lang w:val="en-US"/>
-              </w:rPr>
-              <w:t xml:space="preserve">הכנסה במיקום </w:t>
-            </w:r>
-            <w:r>
-              <w:rPr>
-                <w:rFonts w:ascii="Gisha" w:eastAsia="Gisha" w:hAnsi="Gisha" w:cs="Gisha" w:hint="cs"/>
-                <w:rtl/>
-                <w:lang w:val="en-US"/>
-              </w:rPr>
-              <w:t xml:space="preserve">האחרון מהווה את המקרה הגרוע ברשימה מקושרת. המקרה הגרוע הוא המקרה הממוצע, ולכן יידרשו </w:t>
+              <w:t xml:space="preserve">הכנסה במיקום האחרון מהווה את המקרה הגרוע ברשימה מקושרת. המקרה הגרוע הוא המקרה הממוצע, ולכן יידרשו </w:t>
             </w:r>
             <w:r>
               <w:rPr>
@@ -7633,7 +6301,7 @@
               <w:bidi/>
               <w:ind w:left="0"/>
               <w:rPr>
-                <w:rFonts w:ascii="Gisha" w:eastAsia="Gisha" w:hAnsi="Gisha" w:cs="Gisha" w:hint="cs"/>
+                <w:rFonts w:ascii="Gisha" w:eastAsia="Gisha" w:hAnsi="Gisha" w:cs="Gisha"/>
                 <w:rtl/>
                 <w:lang w:val="en-US"/>
               </w:rPr>
@@ -7798,7 +6466,7 @@
         <w:bidi/>
         <w:ind w:left="2160"/>
         <w:rPr>
-          <w:rFonts w:ascii="Gisha" w:eastAsia="Gisha" w:hAnsi="Gisha" w:cs="Gisha" w:hint="cs"/>
+          <w:rFonts w:ascii="Gisha" w:eastAsia="Gisha" w:hAnsi="Gisha" w:cs="Gisha"/>
           <w:rtl/>
           <w:lang w:val="en-US"/>
         </w:rPr>

</xml_diff>